<commit_message>
Update tabelle oggetti e rad
magazzino control
</commit_message>
<xml_diff>
--- a/Object&SequenceDiagram/tabelle oggetti.docx
+++ b/Object&SequenceDiagram/tabelle oggetti.docx
@@ -112,7 +112,6 @@
                 <w:lang w:val="it-IT"/>
               </w:rPr>
             </w:pPr>
-            <w:proofErr w:type="spellStart"/>
             <w:r>
               <w:rPr>
                 <w:rFonts w:cs="Times New Roman"/>
@@ -121,7 +120,6 @@
               </w:rPr>
               <w:t>ScannerProdotti</w:t>
             </w:r>
-            <w:proofErr w:type="spellEnd"/>
           </w:p>
         </w:tc>
         <w:tc>
@@ -160,6 +158,14 @@
                 <w:lang w:val="it-IT"/>
               </w:rPr>
             </w:pPr>
+            <w:r>
+              <w:rPr>
+                <w:rFonts w:ascii="Garamond" w:hAnsi="Garamond" w:cs="Times New Roman"/>
+                <w:sz w:val="24"/>
+                <w:lang w:val="it-IT"/>
+              </w:rPr>
+              <w:t>Boundary che permette di scannerizzare un prodotto per aggiungerlo alla lista dei prodotti che vuole acquistare il cliente</w:t>
+            </w:r>
           </w:p>
         </w:tc>
       </w:tr>
@@ -180,7 +186,6 @@
                 <w:lang w:val="it-IT"/>
               </w:rPr>
             </w:pPr>
-            <w:proofErr w:type="spellStart"/>
             <w:r>
               <w:rPr>
                 <w:rFonts w:cs="Times New Roman"/>
@@ -189,7 +194,6 @@
               </w:rPr>
               <w:t>StampaScontrino</w:t>
             </w:r>
-            <w:proofErr w:type="spellEnd"/>
           </w:p>
         </w:tc>
         <w:tc>
@@ -228,6 +232,14 @@
                 <w:lang w:val="it-IT"/>
               </w:rPr>
             </w:pPr>
+            <w:r>
+              <w:rPr>
+                <w:rFonts w:ascii="Garamond" w:hAnsi="Garamond" w:cs="Times New Roman"/>
+                <w:sz w:val="24"/>
+                <w:lang w:val="it-IT"/>
+              </w:rPr>
+              <w:t>Boundary che mostra la lista dei prodotti presenti sullo scontrino di acquisto</w:t>
+            </w:r>
           </w:p>
         </w:tc>
       </w:tr>
@@ -245,7 +257,6 @@
                 <w:lang w:val="it-IT"/>
               </w:rPr>
             </w:pPr>
-            <w:proofErr w:type="spellStart"/>
             <w:r>
               <w:rPr>
                 <w:rFonts w:cs="Times New Roman"/>
@@ -254,7 +265,6 @@
               </w:rPr>
               <w:t>ScannerProdottiControl</w:t>
             </w:r>
-            <w:proofErr w:type="spellEnd"/>
           </w:p>
         </w:tc>
         <w:tc>
@@ -290,8 +300,25 @@
               <w:rPr>
                 <w:rFonts w:ascii="Garamond" w:hAnsi="Garamond" w:cs="Times New Roman"/>
                 <w:sz w:val="24"/>
-              </w:rPr>
-            </w:pPr>
+                <w:lang w:val="it-IT"/>
+              </w:rPr>
+            </w:pPr>
+            <w:r>
+              <w:rPr>
+                <w:rFonts w:ascii="Garamond" w:hAnsi="Garamond" w:cs="Times New Roman"/>
+                <w:sz w:val="24"/>
+                <w:lang w:val="it-IT"/>
+              </w:rPr>
+              <w:t>Control che coordina le o</w:t>
+            </w:r>
+            <w:r>
+              <w:rPr>
+                <w:rFonts w:ascii="Garamond" w:hAnsi="Garamond" w:cs="Times New Roman"/>
+                <w:sz w:val="24"/>
+                <w:lang w:val="it-IT"/>
+              </w:rPr>
+              <w:t>perazioni relative formazione e alla stampa di uno scontrino</w:t>
+            </w:r>
           </w:p>
         </w:tc>
       </w:tr>
@@ -312,7 +339,6 @@
                 <w:lang w:val="it-IT"/>
               </w:rPr>
             </w:pPr>
-            <w:proofErr w:type="spellStart"/>
             <w:r>
               <w:rPr>
                 <w:rFonts w:cs="Times New Roman"/>
@@ -321,7 +347,6 @@
               </w:rPr>
               <w:t>MagazzinoControl</w:t>
             </w:r>
-            <w:proofErr w:type="spellEnd"/>
           </w:p>
         </w:tc>
         <w:tc>
@@ -357,8 +382,25 @@
               <w:rPr>
                 <w:rFonts w:ascii="Garamond" w:hAnsi="Garamond" w:cs="Times New Roman"/>
                 <w:sz w:val="24"/>
-              </w:rPr>
-            </w:pPr>
+                <w:lang w:val="it-IT"/>
+              </w:rPr>
+            </w:pPr>
+            <w:r>
+              <w:rPr>
+                <w:rFonts w:ascii="Garamond" w:hAnsi="Garamond" w:cs="Times New Roman"/>
+                <w:sz w:val="24"/>
+                <w:lang w:val="it-IT"/>
+              </w:rPr>
+              <w:t>Control che coordina le o</w:t>
+            </w:r>
+            <w:r>
+              <w:rPr>
+                <w:rFonts w:ascii="Garamond" w:hAnsi="Garamond" w:cs="Times New Roman"/>
+                <w:sz w:val="24"/>
+                <w:lang w:val="it-IT"/>
+              </w:rPr>
+              <w:t>perazioni relative alla gestione dei prodotti</w:t>
+            </w:r>
           </w:p>
         </w:tc>
       </w:tr>
@@ -419,8 +461,17 @@
               <w:rPr>
                 <w:rFonts w:ascii="Garamond" w:hAnsi="Garamond" w:cs="Times New Roman"/>
                 <w:sz w:val="24"/>
-              </w:rPr>
-            </w:pPr>
+                <w:lang w:val="it-IT"/>
+              </w:rPr>
+            </w:pPr>
+            <w:r>
+              <w:rPr>
+                <w:rFonts w:ascii="Garamond" w:hAnsi="Garamond" w:cs="Times New Roman"/>
+                <w:sz w:val="24"/>
+                <w:lang w:val="it-IT"/>
+              </w:rPr>
+              <w:t>Entità che modella un prodotto</w:t>
+            </w:r>
           </w:p>
         </w:tc>
       </w:tr>
@@ -484,8 +535,25 @@
               <w:rPr>
                 <w:rFonts w:ascii="Garamond" w:hAnsi="Garamond" w:cs="Times New Roman"/>
                 <w:sz w:val="24"/>
-              </w:rPr>
-            </w:pPr>
+                <w:lang w:val="it-IT"/>
+              </w:rPr>
+            </w:pPr>
+            <w:r>
+              <w:rPr>
+                <w:rFonts w:ascii="Garamond" w:hAnsi="Garamond" w:cs="Times New Roman"/>
+                <w:sz w:val="24"/>
+                <w:lang w:val="it-IT"/>
+              </w:rPr>
+              <w:t>Entità che modella u</w:t>
+            </w:r>
+            <w:r>
+              <w:rPr>
+                <w:rFonts w:ascii="Garamond" w:hAnsi="Garamond" w:cs="Times New Roman"/>
+                <w:sz w:val="24"/>
+                <w:lang w:val="it-IT"/>
+              </w:rPr>
+              <w:t>no scontrino</w:t>
+            </w:r>
           </w:p>
         </w:tc>
       </w:tr>
@@ -602,7 +670,6 @@
                 <w:lang w:val="it-IT"/>
               </w:rPr>
             </w:pPr>
-            <w:proofErr w:type="spellStart"/>
             <w:r>
               <w:rPr>
                 <w:rFonts w:cs="Times New Roman"/>
@@ -611,7 +678,6 @@
               </w:rPr>
               <w:t>FormProdottiMag</w:t>
             </w:r>
-            <w:proofErr w:type="spellEnd"/>
           </w:p>
         </w:tc>
         <w:tc>
@@ -650,6 +716,22 @@
                 <w:lang w:val="it-IT"/>
               </w:rPr>
             </w:pPr>
+            <w:r>
+              <w:rPr>
+                <w:rFonts w:ascii="Garamond" w:hAnsi="Garamond" w:cs="Times New Roman"/>
+                <w:sz w:val="24"/>
+                <w:lang w:val="it-IT"/>
+              </w:rPr>
+              <w:t xml:space="preserve">Boundary che permette al magazziniere di inserire il codice di un prodotto </w:t>
+            </w:r>
+            <w:r>
+              <w:rPr>
+                <w:rFonts w:ascii="Garamond" w:hAnsi="Garamond" w:cs="Times New Roman"/>
+                <w:sz w:val="24"/>
+                <w:lang w:val="it-IT"/>
+              </w:rPr>
+              <w:t>per modificarne le quantità rimanenti</w:t>
+            </w:r>
           </w:p>
         </w:tc>
       </w:tr>
@@ -670,7 +752,6 @@
                 <w:lang w:val="it-IT"/>
               </w:rPr>
             </w:pPr>
-            <w:proofErr w:type="spellStart"/>
             <w:r>
               <w:rPr>
                 <w:rFonts w:cs="Times New Roman"/>
@@ -679,7 +760,6 @@
               </w:rPr>
               <w:t>FormRiassuntoProd</w:t>
             </w:r>
-            <w:proofErr w:type="spellEnd"/>
           </w:p>
         </w:tc>
         <w:tc>
@@ -718,6 +798,38 @@
                 <w:lang w:val="it-IT"/>
               </w:rPr>
             </w:pPr>
+            <w:r>
+              <w:rPr>
+                <w:rFonts w:ascii="Garamond" w:hAnsi="Garamond" w:cs="Times New Roman"/>
+                <w:sz w:val="24"/>
+                <w:lang w:val="it-IT"/>
+              </w:rPr>
+              <w:t xml:space="preserve">Boundary </w:t>
+            </w:r>
+            <w:r>
+              <w:rPr>
+                <w:rFonts w:ascii="Garamond" w:hAnsi="Garamond" w:cs="Times New Roman"/>
+                <w:sz w:val="24"/>
+                <w:lang w:val="it-IT"/>
+              </w:rPr>
+              <w:t xml:space="preserve">che mostra le quantità aggiornate e </w:t>
+            </w:r>
+            <w:r>
+              <w:rPr>
+                <w:rFonts w:ascii="Garamond" w:hAnsi="Garamond" w:cs="Times New Roman"/>
+                <w:sz w:val="24"/>
+                <w:lang w:val="it-IT"/>
+              </w:rPr>
+              <w:t xml:space="preserve">che permette di confermare la </w:t>
+            </w:r>
+            <w:r>
+              <w:rPr>
+                <w:rFonts w:ascii="Garamond" w:hAnsi="Garamond" w:cs="Times New Roman"/>
+                <w:sz w:val="24"/>
+                <w:lang w:val="it-IT"/>
+              </w:rPr>
+              <w:t>modifica</w:t>
+            </w:r>
           </w:p>
         </w:tc>
       </w:tr>
@@ -735,7 +847,6 @@
                 <w:lang w:val="it-IT"/>
               </w:rPr>
             </w:pPr>
-            <w:proofErr w:type="spellStart"/>
             <w:r>
               <w:rPr>
                 <w:rFonts w:cs="Times New Roman"/>
@@ -744,7 +855,6 @@
               </w:rPr>
               <w:t>MagazzinoControl</w:t>
             </w:r>
-            <w:proofErr w:type="spellEnd"/>
           </w:p>
         </w:tc>
         <w:tc>
@@ -780,8 +890,25 @@
               <w:rPr>
                 <w:rFonts w:ascii="Garamond" w:hAnsi="Garamond" w:cs="Times New Roman"/>
                 <w:sz w:val="24"/>
-              </w:rPr>
-            </w:pPr>
+                <w:lang w:val="it-IT"/>
+              </w:rPr>
+            </w:pPr>
+            <w:r>
+              <w:rPr>
+                <w:rFonts w:ascii="Garamond" w:hAnsi="Garamond" w:cs="Times New Roman"/>
+                <w:sz w:val="24"/>
+                <w:lang w:val="it-IT"/>
+              </w:rPr>
+              <w:t>Control che coordina le o</w:t>
+            </w:r>
+            <w:r>
+              <w:rPr>
+                <w:rFonts w:ascii="Garamond" w:hAnsi="Garamond" w:cs="Times New Roman"/>
+                <w:sz w:val="24"/>
+                <w:lang w:val="it-IT"/>
+              </w:rPr>
+              <w:t>perazioni relative alla gestione dei prodotti</w:t>
+            </w:r>
           </w:p>
         </w:tc>
       </w:tr>
@@ -845,8 +972,17 @@
               <w:rPr>
                 <w:rFonts w:ascii="Garamond" w:hAnsi="Garamond" w:cs="Times New Roman"/>
                 <w:sz w:val="24"/>
-              </w:rPr>
-            </w:pPr>
+                <w:lang w:val="it-IT"/>
+              </w:rPr>
+            </w:pPr>
+            <w:r>
+              <w:rPr>
+                <w:rFonts w:ascii="Garamond" w:hAnsi="Garamond" w:cs="Times New Roman"/>
+                <w:sz w:val="24"/>
+                <w:lang w:val="it-IT"/>
+              </w:rPr>
+              <w:t>Entità che modella un prodotto</w:t>
+            </w:r>
           </w:p>
         </w:tc>
       </w:tr>
@@ -964,7 +1100,6 @@
                 <w:lang w:val="it-IT"/>
               </w:rPr>
             </w:pPr>
-            <w:proofErr w:type="spellStart"/>
             <w:r>
               <w:rPr>
                 <w:rFonts w:cs="Times New Roman"/>
@@ -973,7 +1108,6 @@
               </w:rPr>
               <w:t>NewTicketButton</w:t>
             </w:r>
-            <w:proofErr w:type="spellEnd"/>
           </w:p>
         </w:tc>
         <w:tc>
@@ -1032,7 +1166,6 @@
                 <w:lang w:val="it-IT"/>
               </w:rPr>
             </w:pPr>
-            <w:proofErr w:type="spellStart"/>
             <w:r>
               <w:rPr>
                 <w:rFonts w:cs="Times New Roman"/>
@@ -1041,7 +1174,6 @@
               </w:rPr>
               <w:t>ClientForm</w:t>
             </w:r>
-            <w:proofErr w:type="spellEnd"/>
           </w:p>
         </w:tc>
         <w:tc>
@@ -1097,7 +1229,6 @@
                 <w:lang w:val="it-IT"/>
               </w:rPr>
             </w:pPr>
-            <w:proofErr w:type="spellStart"/>
             <w:r>
               <w:rPr>
                 <w:rFonts w:cs="Times New Roman"/>
@@ -1106,7 +1237,6 @@
               </w:rPr>
               <w:t>ProdottoAssForm</w:t>
             </w:r>
-            <w:proofErr w:type="spellEnd"/>
           </w:p>
         </w:tc>
         <w:tc>
@@ -1163,7 +1293,6 @@
                 <w:sz w:val="24"/>
               </w:rPr>
             </w:pPr>
-            <w:proofErr w:type="spellStart"/>
             <w:r>
               <w:rPr>
                 <w:rFonts w:cs="Times New Roman"/>
@@ -1171,7 +1300,6 @@
               </w:rPr>
               <w:t>ProblemaForm</w:t>
             </w:r>
-            <w:proofErr w:type="spellEnd"/>
           </w:p>
         </w:tc>
         <w:tc>
@@ -1226,7 +1354,6 @@
                 <w:lang w:val="it-IT"/>
               </w:rPr>
             </w:pPr>
-            <w:proofErr w:type="spellStart"/>
             <w:r>
               <w:rPr>
                 <w:rFonts w:cs="Times New Roman"/>
@@ -1235,7 +1362,6 @@
               </w:rPr>
               <w:t>NewTicketCreator</w:t>
             </w:r>
-            <w:proofErr w:type="spellEnd"/>
           </w:p>
         </w:tc>
         <w:tc>
@@ -1419,7 +1545,6 @@
                 <w:sz w:val="24"/>
               </w:rPr>
             </w:pPr>
-            <w:proofErr w:type="spellStart"/>
             <w:r>
               <w:rPr>
                 <w:rFonts w:cs="Times New Roman"/>
@@ -1427,7 +1552,6 @@
               </w:rPr>
               <w:t>Scontrino</w:t>
             </w:r>
-            <w:proofErr w:type="spellEnd"/>
           </w:p>
         </w:tc>
         <w:tc>
@@ -1582,7 +1706,6 @@
                 <w:lang w:val="it-IT"/>
               </w:rPr>
             </w:pPr>
-            <w:proofErr w:type="spellStart"/>
             <w:r>
               <w:rPr>
                 <w:rFonts w:cs="Times New Roman"/>
@@ -1591,7 +1714,6 @@
               </w:rPr>
               <w:t>PrevediFornituraForm</w:t>
             </w:r>
-            <w:proofErr w:type="spellEnd"/>
           </w:p>
         </w:tc>
         <w:tc>
@@ -1630,23 +1752,13 @@
                 <w:lang w:val="it-IT"/>
               </w:rPr>
             </w:pPr>
-            <w:proofErr w:type="spellStart"/>
-            <w:r>
-              <w:rPr>
-                <w:rFonts w:ascii="Garamond" w:hAnsi="Garamond" w:cs="Times New Roman"/>
-                <w:sz w:val="24"/>
-                <w:lang w:val="it-IT"/>
-              </w:rPr>
-              <w:t>Boundary</w:t>
-            </w:r>
-            <w:proofErr w:type="spellEnd"/>
-            <w:r>
-              <w:rPr>
-                <w:rFonts w:ascii="Garamond" w:hAnsi="Garamond" w:cs="Times New Roman"/>
-                <w:sz w:val="24"/>
-                <w:lang w:val="it-IT"/>
-              </w:rPr>
-              <w:t xml:space="preserve"> che permette </w:t>
+            <w:r>
+              <w:rPr>
+                <w:rFonts w:ascii="Garamond" w:hAnsi="Garamond" w:cs="Times New Roman"/>
+                <w:sz w:val="24"/>
+                <w:lang w:val="it-IT"/>
+              </w:rPr>
+              <w:t xml:space="preserve">Boundary che permette </w:t>
             </w:r>
             <w:r>
               <w:rPr>
@@ -1676,17 +1788,14 @@
                 <w:lang w:val="it-IT"/>
               </w:rPr>
             </w:pPr>
-            <w:proofErr w:type="spellStart"/>
-            <w:r>
-              <w:rPr>
-                <w:rFonts w:cs="Times New Roman"/>
-                <w:sz w:val="24"/>
-                <w:lang w:val="it-IT"/>
-              </w:rPr>
-              <w:lastRenderedPageBreak/>
+            <w:r>
+              <w:rPr>
+                <w:rFonts w:cs="Times New Roman"/>
+                <w:sz w:val="24"/>
+                <w:lang w:val="it-IT"/>
+              </w:rPr>
               <w:t>ConfermaConsiglioFornitura</w:t>
             </w:r>
-            <w:proofErr w:type="spellEnd"/>
           </w:p>
         </w:tc>
         <w:tc>
@@ -1725,23 +1834,13 @@
                 <w:lang w:val="it-IT"/>
               </w:rPr>
             </w:pPr>
-            <w:proofErr w:type="spellStart"/>
-            <w:r>
-              <w:rPr>
-                <w:rFonts w:ascii="Garamond" w:hAnsi="Garamond" w:cs="Times New Roman"/>
-                <w:sz w:val="24"/>
-                <w:lang w:val="it-IT"/>
-              </w:rPr>
-              <w:t>Boundary</w:t>
-            </w:r>
-            <w:proofErr w:type="spellEnd"/>
-            <w:r>
-              <w:rPr>
-                <w:rFonts w:ascii="Garamond" w:hAnsi="Garamond" w:cs="Times New Roman"/>
-                <w:sz w:val="24"/>
-                <w:lang w:val="it-IT"/>
-              </w:rPr>
-              <w:t xml:space="preserve"> che permette di confermare la richiesta di acquisto</w:t>
+            <w:r>
+              <w:rPr>
+                <w:rFonts w:ascii="Garamond" w:hAnsi="Garamond" w:cs="Times New Roman"/>
+                <w:sz w:val="24"/>
+                <w:lang w:val="it-IT"/>
+              </w:rPr>
+              <w:t>Boundary che permette di confermare la richiesta di acquisto</w:t>
             </w:r>
           </w:p>
         </w:tc>
@@ -1760,7 +1859,6 @@
                 <w:lang w:val="it-IT"/>
               </w:rPr>
             </w:pPr>
-            <w:proofErr w:type="spellStart"/>
             <w:r>
               <w:rPr>
                 <w:rFonts w:cs="Times New Roman"/>
@@ -1769,7 +1867,6 @@
               </w:rPr>
               <w:t>PrevediFornituraControl</w:t>
             </w:r>
-            <w:proofErr w:type="spellEnd"/>
           </w:p>
         </w:tc>
         <w:tc>
@@ -1805,120 +1902,17 @@
               <w:rPr>
                 <w:rFonts w:ascii="Garamond" w:hAnsi="Garamond" w:cs="Times New Roman"/>
                 <w:sz w:val="24"/>
-              </w:rPr>
-            </w:pPr>
-            <w:r>
-              <w:rPr>
-                <w:rFonts w:ascii="Garamond" w:hAnsi="Garamond" w:cs="Times New Roman"/>
-                <w:sz w:val="24"/>
-              </w:rPr>
-              <w:t xml:space="preserve">Control </w:t>
-            </w:r>
-            <w:proofErr w:type="spellStart"/>
-            <w:r>
-              <w:rPr>
-                <w:rFonts w:ascii="Garamond" w:hAnsi="Garamond" w:cs="Times New Roman"/>
-                <w:sz w:val="24"/>
-              </w:rPr>
-              <w:t>che</w:t>
-            </w:r>
-            <w:proofErr w:type="spellEnd"/>
-            <w:r>
-              <w:rPr>
-                <w:rFonts w:ascii="Garamond" w:hAnsi="Garamond" w:cs="Times New Roman"/>
-                <w:sz w:val="24"/>
-              </w:rPr>
-              <w:t xml:space="preserve"> </w:t>
-            </w:r>
-            <w:proofErr w:type="spellStart"/>
-            <w:r>
-              <w:rPr>
-                <w:rFonts w:ascii="Garamond" w:hAnsi="Garamond" w:cs="Times New Roman"/>
-                <w:sz w:val="24"/>
-              </w:rPr>
-              <w:t>si</w:t>
-            </w:r>
-            <w:proofErr w:type="spellEnd"/>
-            <w:r>
-              <w:rPr>
-                <w:rFonts w:ascii="Garamond" w:hAnsi="Garamond" w:cs="Times New Roman"/>
-                <w:sz w:val="24"/>
-              </w:rPr>
-              <w:t xml:space="preserve"> </w:t>
-            </w:r>
-            <w:proofErr w:type="spellStart"/>
-            <w:r>
-              <w:rPr>
-                <w:rFonts w:ascii="Garamond" w:hAnsi="Garamond" w:cs="Times New Roman"/>
-                <w:sz w:val="24"/>
-              </w:rPr>
-              <w:t>occupa</w:t>
-            </w:r>
-            <w:proofErr w:type="spellEnd"/>
-            <w:r>
-              <w:rPr>
-                <w:rFonts w:ascii="Garamond" w:hAnsi="Garamond" w:cs="Times New Roman"/>
-                <w:sz w:val="24"/>
-              </w:rPr>
-              <w:t xml:space="preserve"> di </w:t>
-            </w:r>
-            <w:proofErr w:type="spellStart"/>
-            <w:r>
-              <w:rPr>
-                <w:rFonts w:ascii="Garamond" w:hAnsi="Garamond" w:cs="Times New Roman"/>
-                <w:sz w:val="24"/>
-              </w:rPr>
-              <w:t>calcolare</w:t>
-            </w:r>
-            <w:proofErr w:type="spellEnd"/>
-            <w:r>
-              <w:rPr>
-                <w:rFonts w:ascii="Garamond" w:hAnsi="Garamond" w:cs="Times New Roman"/>
-                <w:sz w:val="24"/>
-              </w:rPr>
-              <w:t xml:space="preserve"> le </w:t>
-            </w:r>
-            <w:proofErr w:type="spellStart"/>
-            <w:r>
-              <w:rPr>
-                <w:rFonts w:ascii="Garamond" w:hAnsi="Garamond" w:cs="Times New Roman"/>
-                <w:sz w:val="24"/>
-              </w:rPr>
-              <w:t>quantità</w:t>
-            </w:r>
-            <w:proofErr w:type="spellEnd"/>
-            <w:r>
-              <w:rPr>
-                <w:rFonts w:ascii="Garamond" w:hAnsi="Garamond" w:cs="Times New Roman"/>
-                <w:sz w:val="24"/>
-              </w:rPr>
-              <w:t xml:space="preserve"> di </w:t>
-            </w:r>
-            <w:proofErr w:type="spellStart"/>
-            <w:r>
-              <w:rPr>
-                <w:rFonts w:ascii="Garamond" w:hAnsi="Garamond" w:cs="Times New Roman"/>
-                <w:sz w:val="24"/>
-              </w:rPr>
-              <w:t>acquisto</w:t>
-            </w:r>
-            <w:proofErr w:type="spellEnd"/>
-            <w:r>
-              <w:rPr>
-                <w:rFonts w:ascii="Garamond" w:hAnsi="Garamond" w:cs="Times New Roman"/>
-                <w:sz w:val="24"/>
-              </w:rPr>
-              <w:t xml:space="preserve"> </w:t>
-            </w:r>
-            <w:proofErr w:type="spellStart"/>
-            <w:r>
-              <w:rPr>
-                <w:rFonts w:ascii="Garamond" w:hAnsi="Garamond" w:cs="Times New Roman"/>
-                <w:sz w:val="24"/>
-              </w:rPr>
-              <w:t>consigliate</w:t>
-            </w:r>
-            <w:proofErr w:type="spellEnd"/>
+                <w:lang w:val="it-IT"/>
+              </w:rPr>
+            </w:pPr>
+            <w:r>
+              <w:rPr>
+                <w:rFonts w:ascii="Garamond" w:hAnsi="Garamond" w:cs="Times New Roman"/>
+                <w:sz w:val="24"/>
+                <w:lang w:val="it-IT"/>
+              </w:rPr>
+              <w:t>Control che si occupa di calcolare le quantità di acquisto consigliate</w:t>
+            </w:r>
           </w:p>
         </w:tc>
       </w:tr>
@@ -1939,7 +1933,6 @@
                 <w:lang w:val="it-IT"/>
               </w:rPr>
             </w:pPr>
-            <w:proofErr w:type="spellStart"/>
             <w:r>
               <w:rPr>
                 <w:rFonts w:cs="Times New Roman"/>
@@ -1948,7 +1941,6 @@
               </w:rPr>
               <w:t>ConfermaAcquistoControl</w:t>
             </w:r>
-            <w:proofErr w:type="spellEnd"/>
           </w:p>
         </w:tc>
         <w:tc>
@@ -1984,88 +1976,17 @@
               <w:rPr>
                 <w:rFonts w:ascii="Garamond" w:hAnsi="Garamond" w:cs="Times New Roman"/>
                 <w:sz w:val="24"/>
-              </w:rPr>
-            </w:pPr>
-            <w:r>
-              <w:rPr>
-                <w:rFonts w:ascii="Garamond" w:hAnsi="Garamond" w:cs="Times New Roman"/>
-                <w:sz w:val="24"/>
-              </w:rPr>
-              <w:t xml:space="preserve">Control </w:t>
-            </w:r>
-            <w:proofErr w:type="spellStart"/>
-            <w:r>
-              <w:rPr>
-                <w:rFonts w:ascii="Garamond" w:hAnsi="Garamond" w:cs="Times New Roman"/>
-                <w:sz w:val="24"/>
-              </w:rPr>
-              <w:t>che</w:t>
-            </w:r>
-            <w:proofErr w:type="spellEnd"/>
-            <w:r>
-              <w:rPr>
-                <w:rFonts w:ascii="Garamond" w:hAnsi="Garamond" w:cs="Times New Roman"/>
-                <w:sz w:val="24"/>
-              </w:rPr>
-              <w:t xml:space="preserve"> </w:t>
-            </w:r>
-            <w:proofErr w:type="spellStart"/>
-            <w:r>
-              <w:rPr>
-                <w:rFonts w:ascii="Garamond" w:hAnsi="Garamond" w:cs="Times New Roman"/>
-                <w:sz w:val="24"/>
-              </w:rPr>
-              <w:t>coordina</w:t>
-            </w:r>
-            <w:proofErr w:type="spellEnd"/>
-            <w:r>
-              <w:rPr>
-                <w:rFonts w:ascii="Garamond" w:hAnsi="Garamond" w:cs="Times New Roman"/>
-                <w:sz w:val="24"/>
-              </w:rPr>
-              <w:t xml:space="preserve"> le </w:t>
-            </w:r>
-            <w:proofErr w:type="spellStart"/>
-            <w:r>
-              <w:rPr>
-                <w:rFonts w:ascii="Garamond" w:hAnsi="Garamond" w:cs="Times New Roman"/>
-                <w:sz w:val="24"/>
-              </w:rPr>
-              <w:t>operazioni</w:t>
-            </w:r>
-            <w:proofErr w:type="spellEnd"/>
-            <w:r>
-              <w:rPr>
-                <w:rFonts w:ascii="Garamond" w:hAnsi="Garamond" w:cs="Times New Roman"/>
-                <w:sz w:val="24"/>
-              </w:rPr>
-              <w:t xml:space="preserve"> relative alle </w:t>
-            </w:r>
-            <w:proofErr w:type="spellStart"/>
-            <w:r>
-              <w:rPr>
-                <w:rFonts w:ascii="Garamond" w:hAnsi="Garamond" w:cs="Times New Roman"/>
-                <w:sz w:val="24"/>
-              </w:rPr>
-              <w:t>richieste</w:t>
-            </w:r>
-            <w:proofErr w:type="spellEnd"/>
-            <w:r>
-              <w:rPr>
-                <w:rFonts w:ascii="Garamond" w:hAnsi="Garamond" w:cs="Times New Roman"/>
-                <w:sz w:val="24"/>
-              </w:rPr>
-              <w:t xml:space="preserve"> di </w:t>
-            </w:r>
-            <w:proofErr w:type="spellStart"/>
-            <w:r>
-              <w:rPr>
-                <w:rFonts w:ascii="Garamond" w:hAnsi="Garamond" w:cs="Times New Roman"/>
-                <w:sz w:val="24"/>
-              </w:rPr>
-              <w:t>acquisto</w:t>
-            </w:r>
-            <w:proofErr w:type="spellEnd"/>
+                <w:lang w:val="it-IT"/>
+              </w:rPr>
+            </w:pPr>
+            <w:r>
+              <w:rPr>
+                <w:rFonts w:ascii="Garamond" w:hAnsi="Garamond" w:cs="Times New Roman"/>
+                <w:sz w:val="24"/>
+                <w:lang w:val="it-IT"/>
+              </w:rPr>
+              <w:t>Control che coordina le operazioni relative alle richieste di acquisto</w:t>
+            </w:r>
           </w:p>
         </w:tc>
       </w:tr>
@@ -2083,7 +2004,6 @@
                 <w:lang w:val="it-IT"/>
               </w:rPr>
             </w:pPr>
-            <w:proofErr w:type="spellStart"/>
             <w:r>
               <w:rPr>
                 <w:rFonts w:cs="Times New Roman"/>
@@ -2092,7 +2012,6 @@
               </w:rPr>
               <w:t>RichiestaAcquisto</w:t>
             </w:r>
-            <w:proofErr w:type="spellEnd"/>
           </w:p>
         </w:tc>
         <w:tc>
@@ -2128,45 +2047,22 @@
               <w:rPr>
                 <w:rFonts w:ascii="Garamond" w:hAnsi="Garamond" w:cs="Times New Roman"/>
                 <w:sz w:val="24"/>
-              </w:rPr>
-            </w:pPr>
-            <w:proofErr w:type="spellStart"/>
-            <w:r>
-              <w:rPr>
-                <w:rFonts w:ascii="Garamond" w:hAnsi="Garamond" w:cs="Times New Roman"/>
-                <w:sz w:val="24"/>
-              </w:rPr>
-              <w:t>Entità</w:t>
-            </w:r>
-            <w:proofErr w:type="spellEnd"/>
-            <w:r>
-              <w:rPr>
-                <w:rFonts w:ascii="Garamond" w:hAnsi="Garamond" w:cs="Times New Roman"/>
-                <w:sz w:val="24"/>
-              </w:rPr>
-              <w:t xml:space="preserve"> </w:t>
-            </w:r>
-            <w:proofErr w:type="spellStart"/>
-            <w:r>
-              <w:rPr>
-                <w:rFonts w:ascii="Garamond" w:hAnsi="Garamond" w:cs="Times New Roman"/>
-                <w:sz w:val="24"/>
-              </w:rPr>
-              <w:t>che</w:t>
-            </w:r>
-            <w:proofErr w:type="spellEnd"/>
-            <w:r>
-              <w:rPr>
-                <w:rFonts w:ascii="Garamond" w:hAnsi="Garamond" w:cs="Times New Roman"/>
-                <w:sz w:val="24"/>
-              </w:rPr>
-              <w:t xml:space="preserve"> </w:t>
-            </w:r>
-            <w:proofErr w:type="spellStart"/>
-            <w:r>
-              <w:rPr>
-                <w:rFonts w:ascii="Garamond" w:hAnsi="Garamond" w:cs="Times New Roman"/>
-                <w:sz w:val="24"/>
+                <w:lang w:val="it-IT"/>
+              </w:rPr>
+            </w:pPr>
+            <w:r>
+              <w:rPr>
+                <w:rFonts w:ascii="Garamond" w:hAnsi="Garamond" w:cs="Times New Roman"/>
+                <w:sz w:val="24"/>
+                <w:lang w:val="it-IT"/>
+              </w:rPr>
+              <w:t xml:space="preserve">Entità che </w:t>
+            </w:r>
+            <w:r>
+              <w:rPr>
+                <w:rFonts w:ascii="Garamond" w:hAnsi="Garamond" w:cs="Times New Roman"/>
+                <w:sz w:val="24"/>
+                <w:lang w:val="it-IT"/>
               </w:rPr>
               <w:t>m</w:t>
             </w:r>
@@ -2174,42 +2070,10 @@
               <w:rPr>
                 <w:rFonts w:ascii="Garamond" w:hAnsi="Garamond" w:cs="Times New Roman"/>
                 <w:sz w:val="24"/>
-              </w:rPr>
-              <w:t>odella</w:t>
-            </w:r>
-            <w:proofErr w:type="spellEnd"/>
-            <w:r>
-              <w:rPr>
-                <w:rFonts w:ascii="Garamond" w:hAnsi="Garamond" w:cs="Times New Roman"/>
-                <w:sz w:val="24"/>
-              </w:rPr>
-              <w:t xml:space="preserve"> una </w:t>
-            </w:r>
-            <w:proofErr w:type="spellStart"/>
-            <w:r>
-              <w:rPr>
-                <w:rFonts w:ascii="Garamond" w:hAnsi="Garamond" w:cs="Times New Roman"/>
-                <w:sz w:val="24"/>
-              </w:rPr>
-              <w:t>richiesta</w:t>
-            </w:r>
-            <w:proofErr w:type="spellEnd"/>
-            <w:r>
-              <w:rPr>
-                <w:rFonts w:ascii="Garamond" w:hAnsi="Garamond" w:cs="Times New Roman"/>
-                <w:sz w:val="24"/>
-              </w:rPr>
-              <w:t xml:space="preserve"> di </w:t>
-            </w:r>
-            <w:proofErr w:type="spellStart"/>
-            <w:r>
-              <w:rPr>
-                <w:rFonts w:ascii="Garamond" w:hAnsi="Garamond" w:cs="Times New Roman"/>
-                <w:sz w:val="24"/>
-              </w:rPr>
-              <w:t>acquisto</w:t>
-            </w:r>
-            <w:proofErr w:type="spellEnd"/>
+                <w:lang w:val="it-IT"/>
+              </w:rPr>
+              <w:t>odella una richiesta di acquisto</w:t>
+            </w:r>
           </w:p>
         </w:tc>
       </w:tr>
@@ -2328,7 +2192,6 @@
                 <w:lang w:val="it-IT"/>
               </w:rPr>
             </w:pPr>
-            <w:proofErr w:type="spellStart"/>
             <w:r>
               <w:rPr>
                 <w:rFonts w:cs="Times New Roman"/>
@@ -2345,7 +2208,6 @@
               </w:rPr>
               <w:t>Form</w:t>
             </w:r>
-            <w:proofErr w:type="spellEnd"/>
           </w:p>
         </w:tc>
         <w:tc>
@@ -2384,31 +2246,13 @@
                 <w:lang w:val="it-IT"/>
               </w:rPr>
             </w:pPr>
-            <w:proofErr w:type="spellStart"/>
-            <w:r>
-              <w:rPr>
-                <w:rFonts w:ascii="Garamond" w:hAnsi="Garamond" w:cs="Times New Roman"/>
-                <w:sz w:val="24"/>
-                <w:lang w:val="it-IT"/>
-              </w:rPr>
-              <w:t>Boundary</w:t>
-            </w:r>
-            <w:proofErr w:type="spellEnd"/>
-            <w:r>
-              <w:rPr>
-                <w:rFonts w:ascii="Garamond" w:hAnsi="Garamond" w:cs="Times New Roman"/>
-                <w:sz w:val="24"/>
-                <w:lang w:val="it-IT"/>
-              </w:rPr>
-              <w:t xml:space="preserve"> che permette al magazziniere di inserire il codice di un prodotto per </w:t>
-            </w:r>
-            <w:r>
-              <w:rPr>
-                <w:rFonts w:ascii="Garamond" w:hAnsi="Garamond" w:cs="Times New Roman"/>
-                <w:sz w:val="24"/>
-                <w:lang w:val="it-IT"/>
-              </w:rPr>
-              <w:t>visualizzarne il prezzo</w:t>
+            <w:r>
+              <w:rPr>
+                <w:rFonts w:ascii="Garamond" w:hAnsi="Garamond" w:cs="Times New Roman"/>
+                <w:sz w:val="24"/>
+                <w:lang w:val="it-IT"/>
+              </w:rPr>
+              <w:t>Boundary che permette al magazziniere di inserire il codice di un prodotto per visualizzarne il prezzo</w:t>
             </w:r>
           </w:p>
         </w:tc>
@@ -2430,7 +2274,6 @@
                 <w:lang w:val="it-IT"/>
               </w:rPr>
             </w:pPr>
-            <w:proofErr w:type="spellStart"/>
             <w:r>
               <w:rPr>
                 <w:rFonts w:cs="Times New Roman"/>
@@ -2439,7 +2282,6 @@
               </w:rPr>
               <w:t>ModificaPrezzoForm</w:t>
             </w:r>
-            <w:proofErr w:type="spellEnd"/>
           </w:p>
         </w:tc>
         <w:tc>
@@ -2478,23 +2320,13 @@
                 <w:lang w:val="it-IT"/>
               </w:rPr>
             </w:pPr>
-            <w:proofErr w:type="spellStart"/>
-            <w:r>
-              <w:rPr>
-                <w:rFonts w:ascii="Garamond" w:hAnsi="Garamond" w:cs="Times New Roman"/>
-                <w:sz w:val="24"/>
-                <w:lang w:val="it-IT"/>
-              </w:rPr>
-              <w:t>Boundary</w:t>
-            </w:r>
-            <w:proofErr w:type="spellEnd"/>
-            <w:r>
-              <w:rPr>
-                <w:rFonts w:ascii="Garamond" w:hAnsi="Garamond" w:cs="Times New Roman"/>
-                <w:sz w:val="24"/>
-                <w:lang w:val="it-IT"/>
-              </w:rPr>
-              <w:t xml:space="preserve"> che </w:t>
+            <w:r>
+              <w:rPr>
+                <w:rFonts w:ascii="Garamond" w:hAnsi="Garamond" w:cs="Times New Roman"/>
+                <w:sz w:val="24"/>
+                <w:lang w:val="it-IT"/>
+              </w:rPr>
+              <w:t xml:space="preserve">Boundary che </w:t>
             </w:r>
             <w:r>
               <w:rPr>
@@ -2537,16 +2369,22 @@
                 <w:lang w:val="it-IT"/>
               </w:rPr>
             </w:pPr>
-            <w:proofErr w:type="spellStart"/>
-            <w:r>
-              <w:rPr>
-                <w:rFonts w:cs="Times New Roman"/>
-                <w:sz w:val="24"/>
-                <w:lang w:val="it-IT"/>
-              </w:rPr>
-              <w:t>ModificaPrezzoControl</w:t>
-            </w:r>
-            <w:proofErr w:type="spellEnd"/>
+            <w:r>
+              <w:rPr>
+                <w:rFonts w:cs="Times New Roman"/>
+                <w:sz w:val="24"/>
+                <w:lang w:val="it-IT"/>
+              </w:rPr>
+              <w:t>Magazzino</w:t>
+            </w:r>
+            <w:r>
+              <w:rPr>
+                <w:rFonts w:cs="Times New Roman"/>
+                <w:sz w:val="24"/>
+                <w:lang w:val="it-IT"/>
+              </w:rPr>
+              <w:t>Control</w:t>
+            </w:r>
           </w:p>
         </w:tc>
         <w:tc>
@@ -2582,143 +2420,17 @@
               <w:rPr>
                 <w:rFonts w:ascii="Garamond" w:hAnsi="Garamond" w:cs="Times New Roman"/>
                 <w:sz w:val="24"/>
-              </w:rPr>
-            </w:pPr>
-            <w:r>
-              <w:rPr>
-                <w:rFonts w:ascii="Garamond" w:hAnsi="Garamond" w:cs="Times New Roman"/>
-                <w:sz w:val="24"/>
-              </w:rPr>
-              <w:t xml:space="preserve">Control </w:t>
-            </w:r>
-            <w:proofErr w:type="spellStart"/>
-            <w:r>
-              <w:rPr>
-                <w:rFonts w:ascii="Garamond" w:hAnsi="Garamond" w:cs="Times New Roman"/>
-                <w:sz w:val="24"/>
-              </w:rPr>
-              <w:t>che</w:t>
-            </w:r>
-            <w:proofErr w:type="spellEnd"/>
-            <w:r>
-              <w:rPr>
-                <w:rFonts w:ascii="Garamond" w:hAnsi="Garamond" w:cs="Times New Roman"/>
-                <w:sz w:val="24"/>
-              </w:rPr>
-              <w:t xml:space="preserve"> </w:t>
-            </w:r>
-            <w:proofErr w:type="spellStart"/>
-            <w:r>
-              <w:rPr>
-                <w:rFonts w:ascii="Garamond" w:hAnsi="Garamond" w:cs="Times New Roman"/>
-                <w:sz w:val="24"/>
-              </w:rPr>
-              <w:t>coordina</w:t>
-            </w:r>
-            <w:proofErr w:type="spellEnd"/>
-            <w:r>
-              <w:rPr>
-                <w:rFonts w:ascii="Garamond" w:hAnsi="Garamond" w:cs="Times New Roman"/>
-                <w:sz w:val="24"/>
-              </w:rPr>
-              <w:t xml:space="preserve"> le </w:t>
-            </w:r>
-            <w:proofErr w:type="spellStart"/>
-            <w:r>
-              <w:rPr>
-                <w:rFonts w:ascii="Garamond" w:hAnsi="Garamond" w:cs="Times New Roman"/>
-                <w:sz w:val="24"/>
-              </w:rPr>
-              <w:t>operazioni</w:t>
-            </w:r>
-            <w:proofErr w:type="spellEnd"/>
-            <w:r>
-              <w:rPr>
-                <w:rFonts w:ascii="Garamond" w:hAnsi="Garamond" w:cs="Times New Roman"/>
-                <w:sz w:val="24"/>
-              </w:rPr>
-              <w:t xml:space="preserve"> relative </w:t>
-            </w:r>
-            <w:proofErr w:type="spellStart"/>
-            <w:r>
-              <w:rPr>
-                <w:rFonts w:ascii="Garamond" w:hAnsi="Garamond" w:cs="Times New Roman"/>
-                <w:sz w:val="24"/>
-              </w:rPr>
-              <w:t>all</w:t>
-            </w:r>
-            <w:r>
-              <w:rPr>
-                <w:rFonts w:ascii="Garamond" w:hAnsi="Garamond" w:cs="Times New Roman"/>
-                <w:sz w:val="24"/>
-              </w:rPr>
-              <w:t>a</w:t>
-            </w:r>
-            <w:proofErr w:type="spellEnd"/>
-            <w:r>
-              <w:rPr>
-                <w:rFonts w:ascii="Garamond" w:hAnsi="Garamond" w:cs="Times New Roman"/>
-                <w:sz w:val="24"/>
-              </w:rPr>
-              <w:t xml:space="preserve"> </w:t>
-            </w:r>
-            <w:proofErr w:type="spellStart"/>
-            <w:r>
-              <w:rPr>
-                <w:rFonts w:ascii="Garamond" w:hAnsi="Garamond" w:cs="Times New Roman"/>
-                <w:sz w:val="24"/>
-              </w:rPr>
-              <w:t>modica</w:t>
-            </w:r>
-            <w:proofErr w:type="spellEnd"/>
-            <w:r>
-              <w:rPr>
-                <w:rFonts w:ascii="Garamond" w:hAnsi="Garamond" w:cs="Times New Roman"/>
-                <w:sz w:val="24"/>
-              </w:rPr>
-              <w:t xml:space="preserve"> </w:t>
-            </w:r>
-            <w:proofErr w:type="spellStart"/>
-            <w:r>
-              <w:rPr>
-                <w:rFonts w:ascii="Garamond" w:hAnsi="Garamond" w:cs="Times New Roman"/>
-                <w:sz w:val="24"/>
-              </w:rPr>
-              <w:t>dei</w:t>
-            </w:r>
-            <w:proofErr w:type="spellEnd"/>
-            <w:r>
-              <w:rPr>
-                <w:rFonts w:ascii="Garamond" w:hAnsi="Garamond" w:cs="Times New Roman"/>
-                <w:sz w:val="24"/>
-              </w:rPr>
-              <w:t xml:space="preserve"> </w:t>
-            </w:r>
-            <w:proofErr w:type="spellStart"/>
-            <w:r>
-              <w:rPr>
-                <w:rFonts w:ascii="Garamond" w:hAnsi="Garamond" w:cs="Times New Roman"/>
-                <w:sz w:val="24"/>
-              </w:rPr>
-              <w:t>dati</w:t>
-            </w:r>
-            <w:proofErr w:type="spellEnd"/>
-            <w:r>
-              <w:rPr>
-                <w:rFonts w:ascii="Garamond" w:hAnsi="Garamond" w:cs="Times New Roman"/>
-                <w:sz w:val="24"/>
-              </w:rPr>
-              <w:t xml:space="preserve"> di un </w:t>
-            </w:r>
-            <w:proofErr w:type="spellStart"/>
-            <w:r>
-              <w:rPr>
-                <w:rFonts w:ascii="Garamond" w:hAnsi="Garamond" w:cs="Times New Roman"/>
-                <w:sz w:val="24"/>
-              </w:rPr>
-              <w:t>prodotto</w:t>
-            </w:r>
-            <w:proofErr w:type="spellEnd"/>
+                <w:lang w:val="it-IT"/>
+              </w:rPr>
+            </w:pPr>
+            <w:r>
+              <w:rPr>
+                <w:rFonts w:ascii="Garamond" w:hAnsi="Garamond" w:cs="Times New Roman"/>
+                <w:sz w:val="24"/>
+                <w:lang w:val="it-IT"/>
+              </w:rPr>
+              <w:t>Control che coordina le operazioni relative alla modica dei dati di un prodotto</w:t>
+            </w:r>
           </w:p>
         </w:tc>
       </w:tr>
@@ -2782,65 +2494,17 @@
               <w:rPr>
                 <w:rFonts w:ascii="Garamond" w:hAnsi="Garamond" w:cs="Times New Roman"/>
                 <w:sz w:val="24"/>
-              </w:rPr>
-            </w:pPr>
-            <w:proofErr w:type="spellStart"/>
-            <w:r>
-              <w:rPr>
-                <w:rFonts w:ascii="Garamond" w:hAnsi="Garamond" w:cs="Times New Roman"/>
-                <w:sz w:val="24"/>
-              </w:rPr>
-              <w:t>Entità</w:t>
-            </w:r>
-            <w:proofErr w:type="spellEnd"/>
-            <w:r>
-              <w:rPr>
-                <w:rFonts w:ascii="Garamond" w:hAnsi="Garamond" w:cs="Times New Roman"/>
-                <w:sz w:val="24"/>
-              </w:rPr>
-              <w:t xml:space="preserve"> </w:t>
-            </w:r>
-            <w:proofErr w:type="spellStart"/>
-            <w:r>
-              <w:rPr>
-                <w:rFonts w:ascii="Garamond" w:hAnsi="Garamond" w:cs="Times New Roman"/>
-                <w:sz w:val="24"/>
-              </w:rPr>
-              <w:t>che</w:t>
-            </w:r>
-            <w:proofErr w:type="spellEnd"/>
-            <w:r>
-              <w:rPr>
-                <w:rFonts w:ascii="Garamond" w:hAnsi="Garamond" w:cs="Times New Roman"/>
-                <w:sz w:val="24"/>
-              </w:rPr>
-              <w:t xml:space="preserve"> </w:t>
-            </w:r>
-            <w:proofErr w:type="spellStart"/>
-            <w:r>
-              <w:rPr>
-                <w:rFonts w:ascii="Garamond" w:hAnsi="Garamond" w:cs="Times New Roman"/>
-                <w:sz w:val="24"/>
-              </w:rPr>
-              <w:t>modella</w:t>
-            </w:r>
-            <w:proofErr w:type="spellEnd"/>
-            <w:r>
-              <w:rPr>
-                <w:rFonts w:ascii="Garamond" w:hAnsi="Garamond" w:cs="Times New Roman"/>
-                <w:sz w:val="24"/>
-              </w:rPr>
-              <w:t xml:space="preserve"> un </w:t>
-            </w:r>
-            <w:proofErr w:type="spellStart"/>
-            <w:r>
-              <w:rPr>
-                <w:rFonts w:ascii="Garamond" w:hAnsi="Garamond" w:cs="Times New Roman"/>
-                <w:sz w:val="24"/>
-              </w:rPr>
-              <w:t>prodotto</w:t>
-            </w:r>
-            <w:proofErr w:type="spellEnd"/>
+                <w:lang w:val="it-IT"/>
+              </w:rPr>
+            </w:pPr>
+            <w:r>
+              <w:rPr>
+                <w:rFonts w:ascii="Garamond" w:hAnsi="Garamond" w:cs="Times New Roman"/>
+                <w:sz w:val="24"/>
+                <w:lang w:val="it-IT"/>
+              </w:rPr>
+              <w:t>Entità che modella un prodotto</w:t>
+            </w:r>
           </w:p>
         </w:tc>
       </w:tr>
@@ -2960,7 +2624,6 @@
                 <w:lang w:val="it-IT"/>
               </w:rPr>
             </w:pPr>
-            <w:proofErr w:type="spellStart"/>
             <w:r>
               <w:rPr>
                 <w:rFonts w:cs="Times New Roman"/>
@@ -2969,7 +2632,6 @@
               </w:rPr>
               <w:t>NewProduct</w:t>
             </w:r>
-            <w:proofErr w:type="spellEnd"/>
           </w:p>
         </w:tc>
         <w:tc>
@@ -3008,6 +2670,22 @@
                 <w:lang w:val="it-IT"/>
               </w:rPr>
             </w:pPr>
+            <w:r>
+              <w:rPr>
+                <w:rFonts w:ascii="Garamond" w:hAnsi="Garamond" w:cs="Times New Roman"/>
+                <w:sz w:val="24"/>
+                <w:lang w:val="it-IT"/>
+              </w:rPr>
+              <w:t xml:space="preserve">Boundary che permette al magazziniere di inserire </w:t>
+            </w:r>
+            <w:r>
+              <w:rPr>
+                <w:rFonts w:ascii="Garamond" w:hAnsi="Garamond" w:cs="Times New Roman"/>
+                <w:sz w:val="24"/>
+                <w:lang w:val="it-IT"/>
+              </w:rPr>
+              <w:t>i dati di un nuovo prodotto per aggiungerlo</w:t>
+            </w:r>
           </w:p>
         </w:tc>
       </w:tr>
@@ -3028,7 +2706,6 @@
                 <w:lang w:val="it-IT"/>
               </w:rPr>
             </w:pPr>
-            <w:proofErr w:type="spellStart"/>
             <w:r>
               <w:rPr>
                 <w:rFonts w:cs="Times New Roman"/>
@@ -3037,7 +2714,6 @@
               </w:rPr>
               <w:t>ViewElencoProdottiInseriti</w:t>
             </w:r>
-            <w:proofErr w:type="spellEnd"/>
           </w:p>
         </w:tc>
         <w:tc>
@@ -3076,6 +2752,38 @@
                 <w:lang w:val="it-IT"/>
               </w:rPr>
             </w:pPr>
+            <w:r>
+              <w:rPr>
+                <w:rFonts w:ascii="Garamond" w:hAnsi="Garamond" w:cs="Times New Roman"/>
+                <w:sz w:val="24"/>
+                <w:lang w:val="it-IT"/>
+              </w:rPr>
+              <w:t>Boundary che mostra</w:t>
+            </w:r>
+            <w:r>
+              <w:rPr>
+                <w:rFonts w:ascii="Garamond" w:hAnsi="Garamond" w:cs="Times New Roman"/>
+                <w:sz w:val="24"/>
+                <w:lang w:val="it-IT"/>
+              </w:rPr>
+              <w:t xml:space="preserve"> il riassunto del prodotto da inserire</w:t>
+            </w:r>
+            <w:r>
+              <w:rPr>
+                <w:rFonts w:ascii="Garamond" w:hAnsi="Garamond" w:cs="Times New Roman"/>
+                <w:sz w:val="24"/>
+                <w:lang w:val="it-IT"/>
+              </w:rPr>
+              <w:t xml:space="preserve"> e che permette di confermare</w:t>
+            </w:r>
+            <w:r>
+              <w:rPr>
+                <w:rFonts w:ascii="Garamond" w:hAnsi="Garamond" w:cs="Times New Roman"/>
+                <w:sz w:val="24"/>
+                <w:lang w:val="it-IT"/>
+              </w:rPr>
+              <w:t xml:space="preserve"> l’inserimento</w:t>
+            </w:r>
           </w:p>
         </w:tc>
       </w:tr>
@@ -3093,16 +2801,14 @@
                 <w:lang w:val="it-IT"/>
               </w:rPr>
             </w:pPr>
-            <w:proofErr w:type="spellStart"/>
-            <w:r>
-              <w:rPr>
-                <w:rFonts w:cs="Times New Roman"/>
-                <w:sz w:val="24"/>
-                <w:lang w:val="it-IT"/>
-              </w:rPr>
-              <w:t>InsertProdotto</w:t>
-            </w:r>
-            <w:proofErr w:type="spellEnd"/>
+            <w:r>
+              <w:rPr>
+                <w:rFonts w:cs="Times New Roman"/>
+                <w:sz w:val="24"/>
+                <w:lang w:val="it-IT"/>
+              </w:rPr>
+              <w:t>MagazzinoControl</w:t>
+            </w:r>
           </w:p>
         </w:tc>
         <w:tc>
@@ -3138,8 +2844,25 @@
               <w:rPr>
                 <w:rFonts w:ascii="Garamond" w:hAnsi="Garamond" w:cs="Times New Roman"/>
                 <w:sz w:val="24"/>
-              </w:rPr>
-            </w:pPr>
+                <w:lang w:val="it-IT"/>
+              </w:rPr>
+            </w:pPr>
+            <w:r>
+              <w:rPr>
+                <w:rFonts w:ascii="Garamond" w:hAnsi="Garamond" w:cs="Times New Roman"/>
+                <w:sz w:val="24"/>
+                <w:lang w:val="it-IT"/>
+              </w:rPr>
+              <w:t>Control che coordina le o</w:t>
+            </w:r>
+            <w:r>
+              <w:rPr>
+                <w:rFonts w:ascii="Garamond" w:hAnsi="Garamond" w:cs="Times New Roman"/>
+                <w:sz w:val="24"/>
+                <w:lang w:val="it-IT"/>
+              </w:rPr>
+              <w:t>perazioni relative alla gestione dei prodotti</w:t>
+            </w:r>
           </w:p>
         </w:tc>
       </w:tr>
@@ -3166,6 +2889,7 @@
                 <w:sz w:val="24"/>
                 <w:lang w:val="it-IT"/>
               </w:rPr>
+              <w:lastRenderedPageBreak/>
               <w:t>Prodotto</w:t>
             </w:r>
           </w:p>
@@ -3203,8 +2927,17 @@
               <w:rPr>
                 <w:rFonts w:ascii="Garamond" w:hAnsi="Garamond" w:cs="Times New Roman"/>
                 <w:sz w:val="24"/>
-              </w:rPr>
-            </w:pPr>
+                <w:lang w:val="it-IT"/>
+              </w:rPr>
+            </w:pPr>
+            <w:r>
+              <w:rPr>
+                <w:rFonts w:ascii="Garamond" w:hAnsi="Garamond" w:cs="Times New Roman"/>
+                <w:sz w:val="24"/>
+                <w:lang w:val="it-IT"/>
+              </w:rPr>
+              <w:t>Entità che modella un prodotto</w:t>
+            </w:r>
           </w:p>
         </w:tc>
       </w:tr>
@@ -3343,6 +3076,7 @@
     <w:lsdException w:name="HTML Sample" w:semiHidden="1" w:unhideWhenUsed="1"/>
     <w:lsdException w:name="HTML Typewriter" w:semiHidden="1" w:unhideWhenUsed="1"/>
     <w:lsdException w:name="HTML Variable" w:semiHidden="1" w:unhideWhenUsed="1"/>
+    <w:lsdException w:name="Normal Table" w:semiHidden="1" w:unhideWhenUsed="1"/>
     <w:lsdException w:name="annotation subject" w:semiHidden="1" w:unhideWhenUsed="1"/>
     <w:lsdException w:name="No List" w:semiHidden="1" w:unhideWhenUsed="1"/>
     <w:lsdException w:name="Outline List 1" w:semiHidden="1" w:unhideWhenUsed="1"/>
@@ -3389,8 +3123,10 @@
     <w:lsdException w:name="Table Subtle 2" w:semiHidden="1" w:unhideWhenUsed="1"/>
     <w:lsdException w:name="Table Web 1" w:semiHidden="1" w:unhideWhenUsed="1"/>
     <w:lsdException w:name="Table Web 2" w:semiHidden="1" w:unhideWhenUsed="1"/>
+    <w:lsdException w:name="Table Web 3" w:semiHidden="1" w:unhideWhenUsed="1"/>
     <w:lsdException w:name="Balloon Text" w:semiHidden="1" w:unhideWhenUsed="1"/>
     <w:lsdException w:name="Table Grid" w:uiPriority="39"/>
+    <w:lsdException w:name="Table Theme" w:semiHidden="1" w:unhideWhenUsed="1"/>
     <w:lsdException w:name="Placeholder Text" w:semiHidden="1"/>
     <w:lsdException w:name="No Spacing" w:uiPriority="1" w:qFormat="1"/>
     <w:lsdException w:name="Light Shading" w:uiPriority="60"/>

</xml_diff>

<commit_message>
Revert "Update tabelle oggetti e rad"
This reverts commit 17ccd2df719b2a13fabdc79086dfef7439a079ff.
</commit_message>
<xml_diff>
--- a/Object&SequenceDiagram/tabelle oggetti.docx
+++ b/Object&SequenceDiagram/tabelle oggetti.docx
@@ -112,6 +112,7 @@
                 <w:lang w:val="it-IT"/>
               </w:rPr>
             </w:pPr>
+            <w:proofErr w:type="spellStart"/>
             <w:r>
               <w:rPr>
                 <w:rFonts w:cs="Times New Roman"/>
@@ -120,6 +121,7 @@
               </w:rPr>
               <w:t>ScannerProdotti</w:t>
             </w:r>
+            <w:proofErr w:type="spellEnd"/>
           </w:p>
         </w:tc>
         <w:tc>
@@ -158,14 +160,6 @@
                 <w:lang w:val="it-IT"/>
               </w:rPr>
             </w:pPr>
-            <w:r>
-              <w:rPr>
-                <w:rFonts w:ascii="Garamond" w:hAnsi="Garamond" w:cs="Times New Roman"/>
-                <w:sz w:val="24"/>
-                <w:lang w:val="it-IT"/>
-              </w:rPr>
-              <w:t>Boundary che permette di scannerizzare un prodotto per aggiungerlo alla lista dei prodotti che vuole acquistare il cliente</w:t>
-            </w:r>
           </w:p>
         </w:tc>
       </w:tr>
@@ -186,6 +180,7 @@
                 <w:lang w:val="it-IT"/>
               </w:rPr>
             </w:pPr>
+            <w:proofErr w:type="spellStart"/>
             <w:r>
               <w:rPr>
                 <w:rFonts w:cs="Times New Roman"/>
@@ -194,6 +189,7 @@
               </w:rPr>
               <w:t>StampaScontrino</w:t>
             </w:r>
+            <w:proofErr w:type="spellEnd"/>
           </w:p>
         </w:tc>
         <w:tc>
@@ -232,14 +228,6 @@
                 <w:lang w:val="it-IT"/>
               </w:rPr>
             </w:pPr>
-            <w:r>
-              <w:rPr>
-                <w:rFonts w:ascii="Garamond" w:hAnsi="Garamond" w:cs="Times New Roman"/>
-                <w:sz w:val="24"/>
-                <w:lang w:val="it-IT"/>
-              </w:rPr>
-              <w:t>Boundary che mostra la lista dei prodotti presenti sullo scontrino di acquisto</w:t>
-            </w:r>
           </w:p>
         </w:tc>
       </w:tr>
@@ -257,6 +245,7 @@
                 <w:lang w:val="it-IT"/>
               </w:rPr>
             </w:pPr>
+            <w:proofErr w:type="spellStart"/>
             <w:r>
               <w:rPr>
                 <w:rFonts w:cs="Times New Roman"/>
@@ -265,6 +254,7 @@
               </w:rPr>
               <w:t>ScannerProdottiControl</w:t>
             </w:r>
+            <w:proofErr w:type="spellEnd"/>
           </w:p>
         </w:tc>
         <w:tc>
@@ -300,25 +290,8 @@
               <w:rPr>
                 <w:rFonts w:ascii="Garamond" w:hAnsi="Garamond" w:cs="Times New Roman"/>
                 <w:sz w:val="24"/>
-                <w:lang w:val="it-IT"/>
-              </w:rPr>
-            </w:pPr>
-            <w:r>
-              <w:rPr>
-                <w:rFonts w:ascii="Garamond" w:hAnsi="Garamond" w:cs="Times New Roman"/>
-                <w:sz w:val="24"/>
-                <w:lang w:val="it-IT"/>
-              </w:rPr>
-              <w:t>Control che coordina le o</w:t>
-            </w:r>
-            <w:r>
-              <w:rPr>
-                <w:rFonts w:ascii="Garamond" w:hAnsi="Garamond" w:cs="Times New Roman"/>
-                <w:sz w:val="24"/>
-                <w:lang w:val="it-IT"/>
-              </w:rPr>
-              <w:t>perazioni relative formazione e alla stampa di uno scontrino</w:t>
-            </w:r>
+              </w:rPr>
+            </w:pPr>
           </w:p>
         </w:tc>
       </w:tr>
@@ -339,6 +312,7 @@
                 <w:lang w:val="it-IT"/>
               </w:rPr>
             </w:pPr>
+            <w:proofErr w:type="spellStart"/>
             <w:r>
               <w:rPr>
                 <w:rFonts w:cs="Times New Roman"/>
@@ -347,6 +321,7 @@
               </w:rPr>
               <w:t>MagazzinoControl</w:t>
             </w:r>
+            <w:proofErr w:type="spellEnd"/>
           </w:p>
         </w:tc>
         <w:tc>
@@ -382,25 +357,8 @@
               <w:rPr>
                 <w:rFonts w:ascii="Garamond" w:hAnsi="Garamond" w:cs="Times New Roman"/>
                 <w:sz w:val="24"/>
-                <w:lang w:val="it-IT"/>
-              </w:rPr>
-            </w:pPr>
-            <w:r>
-              <w:rPr>
-                <w:rFonts w:ascii="Garamond" w:hAnsi="Garamond" w:cs="Times New Roman"/>
-                <w:sz w:val="24"/>
-                <w:lang w:val="it-IT"/>
-              </w:rPr>
-              <w:t>Control che coordina le o</w:t>
-            </w:r>
-            <w:r>
-              <w:rPr>
-                <w:rFonts w:ascii="Garamond" w:hAnsi="Garamond" w:cs="Times New Roman"/>
-                <w:sz w:val="24"/>
-                <w:lang w:val="it-IT"/>
-              </w:rPr>
-              <w:t>perazioni relative alla gestione dei prodotti</w:t>
-            </w:r>
+              </w:rPr>
+            </w:pPr>
           </w:p>
         </w:tc>
       </w:tr>
@@ -461,17 +419,8 @@
               <w:rPr>
                 <w:rFonts w:ascii="Garamond" w:hAnsi="Garamond" w:cs="Times New Roman"/>
                 <w:sz w:val="24"/>
-                <w:lang w:val="it-IT"/>
-              </w:rPr>
-            </w:pPr>
-            <w:r>
-              <w:rPr>
-                <w:rFonts w:ascii="Garamond" w:hAnsi="Garamond" w:cs="Times New Roman"/>
-                <w:sz w:val="24"/>
-                <w:lang w:val="it-IT"/>
-              </w:rPr>
-              <w:t>Entità che modella un prodotto</w:t>
-            </w:r>
+              </w:rPr>
+            </w:pPr>
           </w:p>
         </w:tc>
       </w:tr>
@@ -535,25 +484,8 @@
               <w:rPr>
                 <w:rFonts w:ascii="Garamond" w:hAnsi="Garamond" w:cs="Times New Roman"/>
                 <w:sz w:val="24"/>
-                <w:lang w:val="it-IT"/>
-              </w:rPr>
-            </w:pPr>
-            <w:r>
-              <w:rPr>
-                <w:rFonts w:ascii="Garamond" w:hAnsi="Garamond" w:cs="Times New Roman"/>
-                <w:sz w:val="24"/>
-                <w:lang w:val="it-IT"/>
-              </w:rPr>
-              <w:t>Entità che modella u</w:t>
-            </w:r>
-            <w:r>
-              <w:rPr>
-                <w:rFonts w:ascii="Garamond" w:hAnsi="Garamond" w:cs="Times New Roman"/>
-                <w:sz w:val="24"/>
-                <w:lang w:val="it-IT"/>
-              </w:rPr>
-              <w:t>no scontrino</w:t>
-            </w:r>
+              </w:rPr>
+            </w:pPr>
           </w:p>
         </w:tc>
       </w:tr>
@@ -670,6 +602,7 @@
                 <w:lang w:val="it-IT"/>
               </w:rPr>
             </w:pPr>
+            <w:proofErr w:type="spellStart"/>
             <w:r>
               <w:rPr>
                 <w:rFonts w:cs="Times New Roman"/>
@@ -678,6 +611,7 @@
               </w:rPr>
               <w:t>FormProdottiMag</w:t>
             </w:r>
+            <w:proofErr w:type="spellEnd"/>
           </w:p>
         </w:tc>
         <w:tc>
@@ -716,22 +650,6 @@
                 <w:lang w:val="it-IT"/>
               </w:rPr>
             </w:pPr>
-            <w:r>
-              <w:rPr>
-                <w:rFonts w:ascii="Garamond" w:hAnsi="Garamond" w:cs="Times New Roman"/>
-                <w:sz w:val="24"/>
-                <w:lang w:val="it-IT"/>
-              </w:rPr>
-              <w:t xml:space="preserve">Boundary che permette al magazziniere di inserire il codice di un prodotto </w:t>
-            </w:r>
-            <w:r>
-              <w:rPr>
-                <w:rFonts w:ascii="Garamond" w:hAnsi="Garamond" w:cs="Times New Roman"/>
-                <w:sz w:val="24"/>
-                <w:lang w:val="it-IT"/>
-              </w:rPr>
-              <w:t>per modificarne le quantità rimanenti</w:t>
-            </w:r>
           </w:p>
         </w:tc>
       </w:tr>
@@ -752,6 +670,7 @@
                 <w:lang w:val="it-IT"/>
               </w:rPr>
             </w:pPr>
+            <w:proofErr w:type="spellStart"/>
             <w:r>
               <w:rPr>
                 <w:rFonts w:cs="Times New Roman"/>
@@ -760,6 +679,7 @@
               </w:rPr>
               <w:t>FormRiassuntoProd</w:t>
             </w:r>
+            <w:proofErr w:type="spellEnd"/>
           </w:p>
         </w:tc>
         <w:tc>
@@ -798,38 +718,6 @@
                 <w:lang w:val="it-IT"/>
               </w:rPr>
             </w:pPr>
-            <w:r>
-              <w:rPr>
-                <w:rFonts w:ascii="Garamond" w:hAnsi="Garamond" w:cs="Times New Roman"/>
-                <w:sz w:val="24"/>
-                <w:lang w:val="it-IT"/>
-              </w:rPr>
-              <w:t xml:space="preserve">Boundary </w:t>
-            </w:r>
-            <w:r>
-              <w:rPr>
-                <w:rFonts w:ascii="Garamond" w:hAnsi="Garamond" w:cs="Times New Roman"/>
-                <w:sz w:val="24"/>
-                <w:lang w:val="it-IT"/>
-              </w:rPr>
-              <w:t xml:space="preserve">che mostra le quantità aggiornate e </w:t>
-            </w:r>
-            <w:r>
-              <w:rPr>
-                <w:rFonts w:ascii="Garamond" w:hAnsi="Garamond" w:cs="Times New Roman"/>
-                <w:sz w:val="24"/>
-                <w:lang w:val="it-IT"/>
-              </w:rPr>
-              <w:t xml:space="preserve">che permette di confermare la </w:t>
-            </w:r>
-            <w:r>
-              <w:rPr>
-                <w:rFonts w:ascii="Garamond" w:hAnsi="Garamond" w:cs="Times New Roman"/>
-                <w:sz w:val="24"/>
-                <w:lang w:val="it-IT"/>
-              </w:rPr>
-              <w:t>modifica</w:t>
-            </w:r>
           </w:p>
         </w:tc>
       </w:tr>
@@ -847,6 +735,7 @@
                 <w:lang w:val="it-IT"/>
               </w:rPr>
             </w:pPr>
+            <w:proofErr w:type="spellStart"/>
             <w:r>
               <w:rPr>
                 <w:rFonts w:cs="Times New Roman"/>
@@ -855,6 +744,7 @@
               </w:rPr>
               <w:t>MagazzinoControl</w:t>
             </w:r>
+            <w:proofErr w:type="spellEnd"/>
           </w:p>
         </w:tc>
         <w:tc>
@@ -890,25 +780,8 @@
               <w:rPr>
                 <w:rFonts w:ascii="Garamond" w:hAnsi="Garamond" w:cs="Times New Roman"/>
                 <w:sz w:val="24"/>
-                <w:lang w:val="it-IT"/>
-              </w:rPr>
-            </w:pPr>
-            <w:r>
-              <w:rPr>
-                <w:rFonts w:ascii="Garamond" w:hAnsi="Garamond" w:cs="Times New Roman"/>
-                <w:sz w:val="24"/>
-                <w:lang w:val="it-IT"/>
-              </w:rPr>
-              <w:t>Control che coordina le o</w:t>
-            </w:r>
-            <w:r>
-              <w:rPr>
-                <w:rFonts w:ascii="Garamond" w:hAnsi="Garamond" w:cs="Times New Roman"/>
-                <w:sz w:val="24"/>
-                <w:lang w:val="it-IT"/>
-              </w:rPr>
-              <w:t>perazioni relative alla gestione dei prodotti</w:t>
-            </w:r>
+              </w:rPr>
+            </w:pPr>
           </w:p>
         </w:tc>
       </w:tr>
@@ -972,17 +845,8 @@
               <w:rPr>
                 <w:rFonts w:ascii="Garamond" w:hAnsi="Garamond" w:cs="Times New Roman"/>
                 <w:sz w:val="24"/>
-                <w:lang w:val="it-IT"/>
-              </w:rPr>
-            </w:pPr>
-            <w:r>
-              <w:rPr>
-                <w:rFonts w:ascii="Garamond" w:hAnsi="Garamond" w:cs="Times New Roman"/>
-                <w:sz w:val="24"/>
-                <w:lang w:val="it-IT"/>
-              </w:rPr>
-              <w:t>Entità che modella un prodotto</w:t>
-            </w:r>
+              </w:rPr>
+            </w:pPr>
           </w:p>
         </w:tc>
       </w:tr>
@@ -1100,6 +964,7 @@
                 <w:lang w:val="it-IT"/>
               </w:rPr>
             </w:pPr>
+            <w:proofErr w:type="spellStart"/>
             <w:r>
               <w:rPr>
                 <w:rFonts w:cs="Times New Roman"/>
@@ -1108,6 +973,7 @@
               </w:rPr>
               <w:t>NewTicketButton</w:t>
             </w:r>
+            <w:proofErr w:type="spellEnd"/>
           </w:p>
         </w:tc>
         <w:tc>
@@ -1166,6 +1032,7 @@
                 <w:lang w:val="it-IT"/>
               </w:rPr>
             </w:pPr>
+            <w:proofErr w:type="spellStart"/>
             <w:r>
               <w:rPr>
                 <w:rFonts w:cs="Times New Roman"/>
@@ -1174,6 +1041,7 @@
               </w:rPr>
               <w:t>ClientForm</w:t>
             </w:r>
+            <w:proofErr w:type="spellEnd"/>
           </w:p>
         </w:tc>
         <w:tc>
@@ -1229,6 +1097,7 @@
                 <w:lang w:val="it-IT"/>
               </w:rPr>
             </w:pPr>
+            <w:proofErr w:type="spellStart"/>
             <w:r>
               <w:rPr>
                 <w:rFonts w:cs="Times New Roman"/>
@@ -1237,6 +1106,7 @@
               </w:rPr>
               <w:t>ProdottoAssForm</w:t>
             </w:r>
+            <w:proofErr w:type="spellEnd"/>
           </w:p>
         </w:tc>
         <w:tc>
@@ -1293,6 +1163,7 @@
                 <w:sz w:val="24"/>
               </w:rPr>
             </w:pPr>
+            <w:proofErr w:type="spellStart"/>
             <w:r>
               <w:rPr>
                 <w:rFonts w:cs="Times New Roman"/>
@@ -1300,6 +1171,7 @@
               </w:rPr>
               <w:t>ProblemaForm</w:t>
             </w:r>
+            <w:proofErr w:type="spellEnd"/>
           </w:p>
         </w:tc>
         <w:tc>
@@ -1354,6 +1226,7 @@
                 <w:lang w:val="it-IT"/>
               </w:rPr>
             </w:pPr>
+            <w:proofErr w:type="spellStart"/>
             <w:r>
               <w:rPr>
                 <w:rFonts w:cs="Times New Roman"/>
@@ -1362,6 +1235,7 @@
               </w:rPr>
               <w:t>NewTicketCreator</w:t>
             </w:r>
+            <w:proofErr w:type="spellEnd"/>
           </w:p>
         </w:tc>
         <w:tc>
@@ -1545,6 +1419,7 @@
                 <w:sz w:val="24"/>
               </w:rPr>
             </w:pPr>
+            <w:proofErr w:type="spellStart"/>
             <w:r>
               <w:rPr>
                 <w:rFonts w:cs="Times New Roman"/>
@@ -1552,6 +1427,7 @@
               </w:rPr>
               <w:t>Scontrino</w:t>
             </w:r>
+            <w:proofErr w:type="spellEnd"/>
           </w:p>
         </w:tc>
         <w:tc>
@@ -1706,6 +1582,7 @@
                 <w:lang w:val="it-IT"/>
               </w:rPr>
             </w:pPr>
+            <w:proofErr w:type="spellStart"/>
             <w:r>
               <w:rPr>
                 <w:rFonts w:cs="Times New Roman"/>
@@ -1714,6 +1591,7 @@
               </w:rPr>
               <w:t>PrevediFornituraForm</w:t>
             </w:r>
+            <w:proofErr w:type="spellEnd"/>
           </w:p>
         </w:tc>
         <w:tc>
@@ -1752,13 +1630,23 @@
                 <w:lang w:val="it-IT"/>
               </w:rPr>
             </w:pPr>
-            <w:r>
-              <w:rPr>
-                <w:rFonts w:ascii="Garamond" w:hAnsi="Garamond" w:cs="Times New Roman"/>
-                <w:sz w:val="24"/>
-                <w:lang w:val="it-IT"/>
-              </w:rPr>
-              <w:t xml:space="preserve">Boundary che permette </w:t>
+            <w:proofErr w:type="spellStart"/>
+            <w:r>
+              <w:rPr>
+                <w:rFonts w:ascii="Garamond" w:hAnsi="Garamond" w:cs="Times New Roman"/>
+                <w:sz w:val="24"/>
+                <w:lang w:val="it-IT"/>
+              </w:rPr>
+              <w:t>Boundary</w:t>
+            </w:r>
+            <w:proofErr w:type="spellEnd"/>
+            <w:r>
+              <w:rPr>
+                <w:rFonts w:ascii="Garamond" w:hAnsi="Garamond" w:cs="Times New Roman"/>
+                <w:sz w:val="24"/>
+                <w:lang w:val="it-IT"/>
+              </w:rPr>
+              <w:t xml:space="preserve"> che permette </w:t>
             </w:r>
             <w:r>
               <w:rPr>
@@ -1788,14 +1676,17 @@
                 <w:lang w:val="it-IT"/>
               </w:rPr>
             </w:pPr>
-            <w:r>
-              <w:rPr>
-                <w:rFonts w:cs="Times New Roman"/>
-                <w:sz w:val="24"/>
-                <w:lang w:val="it-IT"/>
-              </w:rPr>
+            <w:proofErr w:type="spellStart"/>
+            <w:r>
+              <w:rPr>
+                <w:rFonts w:cs="Times New Roman"/>
+                <w:sz w:val="24"/>
+                <w:lang w:val="it-IT"/>
+              </w:rPr>
+              <w:lastRenderedPageBreak/>
               <w:t>ConfermaConsiglioFornitura</w:t>
             </w:r>
+            <w:proofErr w:type="spellEnd"/>
           </w:p>
         </w:tc>
         <w:tc>
@@ -1834,13 +1725,23 @@
                 <w:lang w:val="it-IT"/>
               </w:rPr>
             </w:pPr>
-            <w:r>
-              <w:rPr>
-                <w:rFonts w:ascii="Garamond" w:hAnsi="Garamond" w:cs="Times New Roman"/>
-                <w:sz w:val="24"/>
-                <w:lang w:val="it-IT"/>
-              </w:rPr>
-              <w:t>Boundary che permette di confermare la richiesta di acquisto</w:t>
+            <w:proofErr w:type="spellStart"/>
+            <w:r>
+              <w:rPr>
+                <w:rFonts w:ascii="Garamond" w:hAnsi="Garamond" w:cs="Times New Roman"/>
+                <w:sz w:val="24"/>
+                <w:lang w:val="it-IT"/>
+              </w:rPr>
+              <w:t>Boundary</w:t>
+            </w:r>
+            <w:proofErr w:type="spellEnd"/>
+            <w:r>
+              <w:rPr>
+                <w:rFonts w:ascii="Garamond" w:hAnsi="Garamond" w:cs="Times New Roman"/>
+                <w:sz w:val="24"/>
+                <w:lang w:val="it-IT"/>
+              </w:rPr>
+              <w:t xml:space="preserve"> che permette di confermare la richiesta di acquisto</w:t>
             </w:r>
           </w:p>
         </w:tc>
@@ -1859,6 +1760,7 @@
                 <w:lang w:val="it-IT"/>
               </w:rPr>
             </w:pPr>
+            <w:proofErr w:type="spellStart"/>
             <w:r>
               <w:rPr>
                 <w:rFonts w:cs="Times New Roman"/>
@@ -1867,6 +1769,7 @@
               </w:rPr>
               <w:t>PrevediFornituraControl</w:t>
             </w:r>
+            <w:proofErr w:type="spellEnd"/>
           </w:p>
         </w:tc>
         <w:tc>
@@ -1902,17 +1805,120 @@
               <w:rPr>
                 <w:rFonts w:ascii="Garamond" w:hAnsi="Garamond" w:cs="Times New Roman"/>
                 <w:sz w:val="24"/>
-                <w:lang w:val="it-IT"/>
-              </w:rPr>
-            </w:pPr>
-            <w:r>
-              <w:rPr>
-                <w:rFonts w:ascii="Garamond" w:hAnsi="Garamond" w:cs="Times New Roman"/>
-                <w:sz w:val="24"/>
-                <w:lang w:val="it-IT"/>
-              </w:rPr>
-              <w:t>Control che si occupa di calcolare le quantità di acquisto consigliate</w:t>
-            </w:r>
+              </w:rPr>
+            </w:pPr>
+            <w:r>
+              <w:rPr>
+                <w:rFonts w:ascii="Garamond" w:hAnsi="Garamond" w:cs="Times New Roman"/>
+                <w:sz w:val="24"/>
+              </w:rPr>
+              <w:t xml:space="preserve">Control </w:t>
+            </w:r>
+            <w:proofErr w:type="spellStart"/>
+            <w:r>
+              <w:rPr>
+                <w:rFonts w:ascii="Garamond" w:hAnsi="Garamond" w:cs="Times New Roman"/>
+                <w:sz w:val="24"/>
+              </w:rPr>
+              <w:t>che</w:t>
+            </w:r>
+            <w:proofErr w:type="spellEnd"/>
+            <w:r>
+              <w:rPr>
+                <w:rFonts w:ascii="Garamond" w:hAnsi="Garamond" w:cs="Times New Roman"/>
+                <w:sz w:val="24"/>
+              </w:rPr>
+              <w:t xml:space="preserve"> </w:t>
+            </w:r>
+            <w:proofErr w:type="spellStart"/>
+            <w:r>
+              <w:rPr>
+                <w:rFonts w:ascii="Garamond" w:hAnsi="Garamond" w:cs="Times New Roman"/>
+                <w:sz w:val="24"/>
+              </w:rPr>
+              <w:t>si</w:t>
+            </w:r>
+            <w:proofErr w:type="spellEnd"/>
+            <w:r>
+              <w:rPr>
+                <w:rFonts w:ascii="Garamond" w:hAnsi="Garamond" w:cs="Times New Roman"/>
+                <w:sz w:val="24"/>
+              </w:rPr>
+              <w:t xml:space="preserve"> </w:t>
+            </w:r>
+            <w:proofErr w:type="spellStart"/>
+            <w:r>
+              <w:rPr>
+                <w:rFonts w:ascii="Garamond" w:hAnsi="Garamond" w:cs="Times New Roman"/>
+                <w:sz w:val="24"/>
+              </w:rPr>
+              <w:t>occupa</w:t>
+            </w:r>
+            <w:proofErr w:type="spellEnd"/>
+            <w:r>
+              <w:rPr>
+                <w:rFonts w:ascii="Garamond" w:hAnsi="Garamond" w:cs="Times New Roman"/>
+                <w:sz w:val="24"/>
+              </w:rPr>
+              <w:t xml:space="preserve"> di </w:t>
+            </w:r>
+            <w:proofErr w:type="spellStart"/>
+            <w:r>
+              <w:rPr>
+                <w:rFonts w:ascii="Garamond" w:hAnsi="Garamond" w:cs="Times New Roman"/>
+                <w:sz w:val="24"/>
+              </w:rPr>
+              <w:t>calcolare</w:t>
+            </w:r>
+            <w:proofErr w:type="spellEnd"/>
+            <w:r>
+              <w:rPr>
+                <w:rFonts w:ascii="Garamond" w:hAnsi="Garamond" w:cs="Times New Roman"/>
+                <w:sz w:val="24"/>
+              </w:rPr>
+              <w:t xml:space="preserve"> le </w:t>
+            </w:r>
+            <w:proofErr w:type="spellStart"/>
+            <w:r>
+              <w:rPr>
+                <w:rFonts w:ascii="Garamond" w:hAnsi="Garamond" w:cs="Times New Roman"/>
+                <w:sz w:val="24"/>
+              </w:rPr>
+              <w:t>quantità</w:t>
+            </w:r>
+            <w:proofErr w:type="spellEnd"/>
+            <w:r>
+              <w:rPr>
+                <w:rFonts w:ascii="Garamond" w:hAnsi="Garamond" w:cs="Times New Roman"/>
+                <w:sz w:val="24"/>
+              </w:rPr>
+              <w:t xml:space="preserve"> di </w:t>
+            </w:r>
+            <w:proofErr w:type="spellStart"/>
+            <w:r>
+              <w:rPr>
+                <w:rFonts w:ascii="Garamond" w:hAnsi="Garamond" w:cs="Times New Roman"/>
+                <w:sz w:val="24"/>
+              </w:rPr>
+              <w:t>acquisto</w:t>
+            </w:r>
+            <w:proofErr w:type="spellEnd"/>
+            <w:r>
+              <w:rPr>
+                <w:rFonts w:ascii="Garamond" w:hAnsi="Garamond" w:cs="Times New Roman"/>
+                <w:sz w:val="24"/>
+              </w:rPr>
+              <w:t xml:space="preserve"> </w:t>
+            </w:r>
+            <w:proofErr w:type="spellStart"/>
+            <w:r>
+              <w:rPr>
+                <w:rFonts w:ascii="Garamond" w:hAnsi="Garamond" w:cs="Times New Roman"/>
+                <w:sz w:val="24"/>
+              </w:rPr>
+              <w:t>consigliate</w:t>
+            </w:r>
+            <w:proofErr w:type="spellEnd"/>
           </w:p>
         </w:tc>
       </w:tr>
@@ -1933,6 +1939,7 @@
                 <w:lang w:val="it-IT"/>
               </w:rPr>
             </w:pPr>
+            <w:proofErr w:type="spellStart"/>
             <w:r>
               <w:rPr>
                 <w:rFonts w:cs="Times New Roman"/>
@@ -1941,6 +1948,7 @@
               </w:rPr>
               <w:t>ConfermaAcquistoControl</w:t>
             </w:r>
+            <w:proofErr w:type="spellEnd"/>
           </w:p>
         </w:tc>
         <w:tc>
@@ -1976,17 +1984,88 @@
               <w:rPr>
                 <w:rFonts w:ascii="Garamond" w:hAnsi="Garamond" w:cs="Times New Roman"/>
                 <w:sz w:val="24"/>
-                <w:lang w:val="it-IT"/>
-              </w:rPr>
-            </w:pPr>
-            <w:r>
-              <w:rPr>
-                <w:rFonts w:ascii="Garamond" w:hAnsi="Garamond" w:cs="Times New Roman"/>
-                <w:sz w:val="24"/>
-                <w:lang w:val="it-IT"/>
-              </w:rPr>
-              <w:t>Control che coordina le operazioni relative alle richieste di acquisto</w:t>
-            </w:r>
+              </w:rPr>
+            </w:pPr>
+            <w:r>
+              <w:rPr>
+                <w:rFonts w:ascii="Garamond" w:hAnsi="Garamond" w:cs="Times New Roman"/>
+                <w:sz w:val="24"/>
+              </w:rPr>
+              <w:t xml:space="preserve">Control </w:t>
+            </w:r>
+            <w:proofErr w:type="spellStart"/>
+            <w:r>
+              <w:rPr>
+                <w:rFonts w:ascii="Garamond" w:hAnsi="Garamond" w:cs="Times New Roman"/>
+                <w:sz w:val="24"/>
+              </w:rPr>
+              <w:t>che</w:t>
+            </w:r>
+            <w:proofErr w:type="spellEnd"/>
+            <w:r>
+              <w:rPr>
+                <w:rFonts w:ascii="Garamond" w:hAnsi="Garamond" w:cs="Times New Roman"/>
+                <w:sz w:val="24"/>
+              </w:rPr>
+              <w:t xml:space="preserve"> </w:t>
+            </w:r>
+            <w:proofErr w:type="spellStart"/>
+            <w:r>
+              <w:rPr>
+                <w:rFonts w:ascii="Garamond" w:hAnsi="Garamond" w:cs="Times New Roman"/>
+                <w:sz w:val="24"/>
+              </w:rPr>
+              <w:t>coordina</w:t>
+            </w:r>
+            <w:proofErr w:type="spellEnd"/>
+            <w:r>
+              <w:rPr>
+                <w:rFonts w:ascii="Garamond" w:hAnsi="Garamond" w:cs="Times New Roman"/>
+                <w:sz w:val="24"/>
+              </w:rPr>
+              <w:t xml:space="preserve"> le </w:t>
+            </w:r>
+            <w:proofErr w:type="spellStart"/>
+            <w:r>
+              <w:rPr>
+                <w:rFonts w:ascii="Garamond" w:hAnsi="Garamond" w:cs="Times New Roman"/>
+                <w:sz w:val="24"/>
+              </w:rPr>
+              <w:t>operazioni</w:t>
+            </w:r>
+            <w:proofErr w:type="spellEnd"/>
+            <w:r>
+              <w:rPr>
+                <w:rFonts w:ascii="Garamond" w:hAnsi="Garamond" w:cs="Times New Roman"/>
+                <w:sz w:val="24"/>
+              </w:rPr>
+              <w:t xml:space="preserve"> relative alle </w:t>
+            </w:r>
+            <w:proofErr w:type="spellStart"/>
+            <w:r>
+              <w:rPr>
+                <w:rFonts w:ascii="Garamond" w:hAnsi="Garamond" w:cs="Times New Roman"/>
+                <w:sz w:val="24"/>
+              </w:rPr>
+              <w:t>richieste</w:t>
+            </w:r>
+            <w:proofErr w:type="spellEnd"/>
+            <w:r>
+              <w:rPr>
+                <w:rFonts w:ascii="Garamond" w:hAnsi="Garamond" w:cs="Times New Roman"/>
+                <w:sz w:val="24"/>
+              </w:rPr>
+              <w:t xml:space="preserve"> di </w:t>
+            </w:r>
+            <w:proofErr w:type="spellStart"/>
+            <w:r>
+              <w:rPr>
+                <w:rFonts w:ascii="Garamond" w:hAnsi="Garamond" w:cs="Times New Roman"/>
+                <w:sz w:val="24"/>
+              </w:rPr>
+              <w:t>acquisto</w:t>
+            </w:r>
+            <w:proofErr w:type="spellEnd"/>
           </w:p>
         </w:tc>
       </w:tr>
@@ -2004,6 +2083,7 @@
                 <w:lang w:val="it-IT"/>
               </w:rPr>
             </w:pPr>
+            <w:proofErr w:type="spellStart"/>
             <w:r>
               <w:rPr>
                 <w:rFonts w:cs="Times New Roman"/>
@@ -2012,6 +2092,7 @@
               </w:rPr>
               <w:t>RichiestaAcquisto</w:t>
             </w:r>
+            <w:proofErr w:type="spellEnd"/>
           </w:p>
         </w:tc>
         <w:tc>
@@ -2047,22 +2128,45 @@
               <w:rPr>
                 <w:rFonts w:ascii="Garamond" w:hAnsi="Garamond" w:cs="Times New Roman"/>
                 <w:sz w:val="24"/>
-                <w:lang w:val="it-IT"/>
-              </w:rPr>
-            </w:pPr>
-            <w:r>
-              <w:rPr>
-                <w:rFonts w:ascii="Garamond" w:hAnsi="Garamond" w:cs="Times New Roman"/>
-                <w:sz w:val="24"/>
-                <w:lang w:val="it-IT"/>
-              </w:rPr>
-              <w:t xml:space="preserve">Entità che </w:t>
-            </w:r>
-            <w:r>
-              <w:rPr>
-                <w:rFonts w:ascii="Garamond" w:hAnsi="Garamond" w:cs="Times New Roman"/>
-                <w:sz w:val="24"/>
-                <w:lang w:val="it-IT"/>
+              </w:rPr>
+            </w:pPr>
+            <w:proofErr w:type="spellStart"/>
+            <w:r>
+              <w:rPr>
+                <w:rFonts w:ascii="Garamond" w:hAnsi="Garamond" w:cs="Times New Roman"/>
+                <w:sz w:val="24"/>
+              </w:rPr>
+              <w:t>Entità</w:t>
+            </w:r>
+            <w:proofErr w:type="spellEnd"/>
+            <w:r>
+              <w:rPr>
+                <w:rFonts w:ascii="Garamond" w:hAnsi="Garamond" w:cs="Times New Roman"/>
+                <w:sz w:val="24"/>
+              </w:rPr>
+              <w:t xml:space="preserve"> </w:t>
+            </w:r>
+            <w:proofErr w:type="spellStart"/>
+            <w:r>
+              <w:rPr>
+                <w:rFonts w:ascii="Garamond" w:hAnsi="Garamond" w:cs="Times New Roman"/>
+                <w:sz w:val="24"/>
+              </w:rPr>
+              <w:t>che</w:t>
+            </w:r>
+            <w:proofErr w:type="spellEnd"/>
+            <w:r>
+              <w:rPr>
+                <w:rFonts w:ascii="Garamond" w:hAnsi="Garamond" w:cs="Times New Roman"/>
+                <w:sz w:val="24"/>
+              </w:rPr>
+              <w:t xml:space="preserve"> </w:t>
+            </w:r>
+            <w:proofErr w:type="spellStart"/>
+            <w:r>
+              <w:rPr>
+                <w:rFonts w:ascii="Garamond" w:hAnsi="Garamond" w:cs="Times New Roman"/>
+                <w:sz w:val="24"/>
               </w:rPr>
               <w:t>m</w:t>
             </w:r>
@@ -2070,10 +2174,42 @@
               <w:rPr>
                 <w:rFonts w:ascii="Garamond" w:hAnsi="Garamond" w:cs="Times New Roman"/>
                 <w:sz w:val="24"/>
-                <w:lang w:val="it-IT"/>
-              </w:rPr>
-              <w:t>odella una richiesta di acquisto</w:t>
-            </w:r>
+              </w:rPr>
+              <w:t>odella</w:t>
+            </w:r>
+            <w:proofErr w:type="spellEnd"/>
+            <w:r>
+              <w:rPr>
+                <w:rFonts w:ascii="Garamond" w:hAnsi="Garamond" w:cs="Times New Roman"/>
+                <w:sz w:val="24"/>
+              </w:rPr>
+              <w:t xml:space="preserve"> una </w:t>
+            </w:r>
+            <w:proofErr w:type="spellStart"/>
+            <w:r>
+              <w:rPr>
+                <w:rFonts w:ascii="Garamond" w:hAnsi="Garamond" w:cs="Times New Roman"/>
+                <w:sz w:val="24"/>
+              </w:rPr>
+              <w:t>richiesta</w:t>
+            </w:r>
+            <w:proofErr w:type="spellEnd"/>
+            <w:r>
+              <w:rPr>
+                <w:rFonts w:ascii="Garamond" w:hAnsi="Garamond" w:cs="Times New Roman"/>
+                <w:sz w:val="24"/>
+              </w:rPr>
+              <w:t xml:space="preserve"> di </w:t>
+            </w:r>
+            <w:proofErr w:type="spellStart"/>
+            <w:r>
+              <w:rPr>
+                <w:rFonts w:ascii="Garamond" w:hAnsi="Garamond" w:cs="Times New Roman"/>
+                <w:sz w:val="24"/>
+              </w:rPr>
+              <w:t>acquisto</w:t>
+            </w:r>
+            <w:proofErr w:type="spellEnd"/>
           </w:p>
         </w:tc>
       </w:tr>
@@ -2192,6 +2328,7 @@
                 <w:lang w:val="it-IT"/>
               </w:rPr>
             </w:pPr>
+            <w:proofErr w:type="spellStart"/>
             <w:r>
               <w:rPr>
                 <w:rFonts w:cs="Times New Roman"/>
@@ -2208,6 +2345,7 @@
               </w:rPr>
               <w:t>Form</w:t>
             </w:r>
+            <w:proofErr w:type="spellEnd"/>
           </w:p>
         </w:tc>
         <w:tc>
@@ -2246,13 +2384,31 @@
                 <w:lang w:val="it-IT"/>
               </w:rPr>
             </w:pPr>
-            <w:r>
-              <w:rPr>
-                <w:rFonts w:ascii="Garamond" w:hAnsi="Garamond" w:cs="Times New Roman"/>
-                <w:sz w:val="24"/>
-                <w:lang w:val="it-IT"/>
-              </w:rPr>
-              <w:t>Boundary che permette al magazziniere di inserire il codice di un prodotto per visualizzarne il prezzo</w:t>
+            <w:proofErr w:type="spellStart"/>
+            <w:r>
+              <w:rPr>
+                <w:rFonts w:ascii="Garamond" w:hAnsi="Garamond" w:cs="Times New Roman"/>
+                <w:sz w:val="24"/>
+                <w:lang w:val="it-IT"/>
+              </w:rPr>
+              <w:t>Boundary</w:t>
+            </w:r>
+            <w:proofErr w:type="spellEnd"/>
+            <w:r>
+              <w:rPr>
+                <w:rFonts w:ascii="Garamond" w:hAnsi="Garamond" w:cs="Times New Roman"/>
+                <w:sz w:val="24"/>
+                <w:lang w:val="it-IT"/>
+              </w:rPr>
+              <w:t xml:space="preserve"> che permette al magazziniere di inserire il codice di un prodotto per </w:t>
+            </w:r>
+            <w:r>
+              <w:rPr>
+                <w:rFonts w:ascii="Garamond" w:hAnsi="Garamond" w:cs="Times New Roman"/>
+                <w:sz w:val="24"/>
+                <w:lang w:val="it-IT"/>
+              </w:rPr>
+              <w:t>visualizzarne il prezzo</w:t>
             </w:r>
           </w:p>
         </w:tc>
@@ -2274,6 +2430,7 @@
                 <w:lang w:val="it-IT"/>
               </w:rPr>
             </w:pPr>
+            <w:proofErr w:type="spellStart"/>
             <w:r>
               <w:rPr>
                 <w:rFonts w:cs="Times New Roman"/>
@@ -2282,6 +2439,7 @@
               </w:rPr>
               <w:t>ModificaPrezzoForm</w:t>
             </w:r>
+            <w:proofErr w:type="spellEnd"/>
           </w:p>
         </w:tc>
         <w:tc>
@@ -2320,13 +2478,23 @@
                 <w:lang w:val="it-IT"/>
               </w:rPr>
             </w:pPr>
-            <w:r>
-              <w:rPr>
-                <w:rFonts w:ascii="Garamond" w:hAnsi="Garamond" w:cs="Times New Roman"/>
-                <w:sz w:val="24"/>
-                <w:lang w:val="it-IT"/>
-              </w:rPr>
-              <w:t xml:space="preserve">Boundary che </w:t>
+            <w:proofErr w:type="spellStart"/>
+            <w:r>
+              <w:rPr>
+                <w:rFonts w:ascii="Garamond" w:hAnsi="Garamond" w:cs="Times New Roman"/>
+                <w:sz w:val="24"/>
+                <w:lang w:val="it-IT"/>
+              </w:rPr>
+              <w:t>Boundary</w:t>
+            </w:r>
+            <w:proofErr w:type="spellEnd"/>
+            <w:r>
+              <w:rPr>
+                <w:rFonts w:ascii="Garamond" w:hAnsi="Garamond" w:cs="Times New Roman"/>
+                <w:sz w:val="24"/>
+                <w:lang w:val="it-IT"/>
+              </w:rPr>
+              <w:t xml:space="preserve"> che </w:t>
             </w:r>
             <w:r>
               <w:rPr>
@@ -2369,19 +2537,36 @@
                 <w:lang w:val="it-IT"/>
               </w:rPr>
             </w:pPr>
-            <w:r>
-              <w:rPr>
-                <w:rFonts w:cs="Times New Roman"/>
-                <w:sz w:val="24"/>
-                <w:lang w:val="it-IT"/>
-              </w:rPr>
-              <w:t>Magazzino</w:t>
-            </w:r>
-            <w:r>
-              <w:rPr>
-                <w:rFonts w:cs="Times New Roman"/>
-                <w:sz w:val="24"/>
-                <w:lang w:val="it-IT"/>
+            <w:proofErr w:type="spellStart"/>
+            <w:r>
+              <w:rPr>
+                <w:rFonts w:cs="Times New Roman"/>
+                <w:sz w:val="24"/>
+                <w:lang w:val="it-IT"/>
+              </w:rPr>
+              <w:t>ModificaPrezzoControl</w:t>
+            </w:r>
+            <w:proofErr w:type="spellEnd"/>
+          </w:p>
+        </w:tc>
+        <w:tc>
+          <w:tcPr>
+            <w:tcW w:w="1178" w:type="dxa"/>
+          </w:tcPr>
+          <w:p>
+            <w:pPr>
+              <w:cnfStyle w:val="000000000000" w:firstRow="0" w:lastRow="0" w:firstColumn="0" w:lastColumn="0" w:oddVBand="0" w:evenVBand="0" w:oddHBand="0" w:evenHBand="0" w:firstRowFirstColumn="0" w:firstRowLastColumn="0" w:lastRowFirstColumn="0" w:lastRowLastColumn="0"/>
+              <w:rPr>
+                <w:rFonts w:ascii="Garamond" w:hAnsi="Garamond" w:cs="Times New Roman"/>
+                <w:sz w:val="24"/>
+                <w:lang w:val="en-GB"/>
+              </w:rPr>
+            </w:pPr>
+            <w:r>
+              <w:rPr>
+                <w:rFonts w:ascii="Garamond" w:hAnsi="Garamond" w:cs="Times New Roman"/>
+                <w:sz w:val="24"/>
+                <w:lang w:val="en-GB"/>
               </w:rPr>
               <w:t>Control</w:t>
             </w:r>
@@ -2389,7 +2574,7 @@
         </w:tc>
         <w:tc>
           <w:tcPr>
-            <w:tcW w:w="1178" w:type="dxa"/>
+            <w:tcW w:w="4963" w:type="dxa"/>
           </w:tcPr>
           <w:p>
             <w:pPr>
@@ -2397,40 +2582,143 @@
               <w:rPr>
                 <w:rFonts w:ascii="Garamond" w:hAnsi="Garamond" w:cs="Times New Roman"/>
                 <w:sz w:val="24"/>
-                <w:lang w:val="en-GB"/>
-              </w:rPr>
-            </w:pPr>
-            <w:r>
-              <w:rPr>
-                <w:rFonts w:ascii="Garamond" w:hAnsi="Garamond" w:cs="Times New Roman"/>
-                <w:sz w:val="24"/>
-                <w:lang w:val="en-GB"/>
-              </w:rPr>
-              <w:t>Control</w:t>
-            </w:r>
-          </w:p>
-        </w:tc>
-        <w:tc>
-          <w:tcPr>
-            <w:tcW w:w="4963" w:type="dxa"/>
-          </w:tcPr>
-          <w:p>
-            <w:pPr>
-              <w:cnfStyle w:val="000000000000" w:firstRow="0" w:lastRow="0" w:firstColumn="0" w:lastColumn="0" w:oddVBand="0" w:evenVBand="0" w:oddHBand="0" w:evenHBand="0" w:firstRowFirstColumn="0" w:firstRowLastColumn="0" w:lastRowFirstColumn="0" w:lastRowLastColumn="0"/>
-              <w:rPr>
-                <w:rFonts w:ascii="Garamond" w:hAnsi="Garamond" w:cs="Times New Roman"/>
-                <w:sz w:val="24"/>
-                <w:lang w:val="it-IT"/>
-              </w:rPr>
-            </w:pPr>
-            <w:r>
-              <w:rPr>
-                <w:rFonts w:ascii="Garamond" w:hAnsi="Garamond" w:cs="Times New Roman"/>
-                <w:sz w:val="24"/>
-                <w:lang w:val="it-IT"/>
-              </w:rPr>
-              <w:t>Control che coordina le operazioni relative alla modica dei dati di un prodotto</w:t>
-            </w:r>
+              </w:rPr>
+            </w:pPr>
+            <w:r>
+              <w:rPr>
+                <w:rFonts w:ascii="Garamond" w:hAnsi="Garamond" w:cs="Times New Roman"/>
+                <w:sz w:val="24"/>
+              </w:rPr>
+              <w:t xml:space="preserve">Control </w:t>
+            </w:r>
+            <w:proofErr w:type="spellStart"/>
+            <w:r>
+              <w:rPr>
+                <w:rFonts w:ascii="Garamond" w:hAnsi="Garamond" w:cs="Times New Roman"/>
+                <w:sz w:val="24"/>
+              </w:rPr>
+              <w:t>che</w:t>
+            </w:r>
+            <w:proofErr w:type="spellEnd"/>
+            <w:r>
+              <w:rPr>
+                <w:rFonts w:ascii="Garamond" w:hAnsi="Garamond" w:cs="Times New Roman"/>
+                <w:sz w:val="24"/>
+              </w:rPr>
+              <w:t xml:space="preserve"> </w:t>
+            </w:r>
+            <w:proofErr w:type="spellStart"/>
+            <w:r>
+              <w:rPr>
+                <w:rFonts w:ascii="Garamond" w:hAnsi="Garamond" w:cs="Times New Roman"/>
+                <w:sz w:val="24"/>
+              </w:rPr>
+              <w:t>coordina</w:t>
+            </w:r>
+            <w:proofErr w:type="spellEnd"/>
+            <w:r>
+              <w:rPr>
+                <w:rFonts w:ascii="Garamond" w:hAnsi="Garamond" w:cs="Times New Roman"/>
+                <w:sz w:val="24"/>
+              </w:rPr>
+              <w:t xml:space="preserve"> le </w:t>
+            </w:r>
+            <w:proofErr w:type="spellStart"/>
+            <w:r>
+              <w:rPr>
+                <w:rFonts w:ascii="Garamond" w:hAnsi="Garamond" w:cs="Times New Roman"/>
+                <w:sz w:val="24"/>
+              </w:rPr>
+              <w:t>operazioni</w:t>
+            </w:r>
+            <w:proofErr w:type="spellEnd"/>
+            <w:r>
+              <w:rPr>
+                <w:rFonts w:ascii="Garamond" w:hAnsi="Garamond" w:cs="Times New Roman"/>
+                <w:sz w:val="24"/>
+              </w:rPr>
+              <w:t xml:space="preserve"> relative </w:t>
+            </w:r>
+            <w:proofErr w:type="spellStart"/>
+            <w:r>
+              <w:rPr>
+                <w:rFonts w:ascii="Garamond" w:hAnsi="Garamond" w:cs="Times New Roman"/>
+                <w:sz w:val="24"/>
+              </w:rPr>
+              <w:t>all</w:t>
+            </w:r>
+            <w:r>
+              <w:rPr>
+                <w:rFonts w:ascii="Garamond" w:hAnsi="Garamond" w:cs="Times New Roman"/>
+                <w:sz w:val="24"/>
+              </w:rPr>
+              <w:t>a</w:t>
+            </w:r>
+            <w:proofErr w:type="spellEnd"/>
+            <w:r>
+              <w:rPr>
+                <w:rFonts w:ascii="Garamond" w:hAnsi="Garamond" w:cs="Times New Roman"/>
+                <w:sz w:val="24"/>
+              </w:rPr>
+              <w:t xml:space="preserve"> </w:t>
+            </w:r>
+            <w:proofErr w:type="spellStart"/>
+            <w:r>
+              <w:rPr>
+                <w:rFonts w:ascii="Garamond" w:hAnsi="Garamond" w:cs="Times New Roman"/>
+                <w:sz w:val="24"/>
+              </w:rPr>
+              <w:t>modica</w:t>
+            </w:r>
+            <w:proofErr w:type="spellEnd"/>
+            <w:r>
+              <w:rPr>
+                <w:rFonts w:ascii="Garamond" w:hAnsi="Garamond" w:cs="Times New Roman"/>
+                <w:sz w:val="24"/>
+              </w:rPr>
+              <w:t xml:space="preserve"> </w:t>
+            </w:r>
+            <w:proofErr w:type="spellStart"/>
+            <w:r>
+              <w:rPr>
+                <w:rFonts w:ascii="Garamond" w:hAnsi="Garamond" w:cs="Times New Roman"/>
+                <w:sz w:val="24"/>
+              </w:rPr>
+              <w:t>dei</w:t>
+            </w:r>
+            <w:proofErr w:type="spellEnd"/>
+            <w:r>
+              <w:rPr>
+                <w:rFonts w:ascii="Garamond" w:hAnsi="Garamond" w:cs="Times New Roman"/>
+                <w:sz w:val="24"/>
+              </w:rPr>
+              <w:t xml:space="preserve"> </w:t>
+            </w:r>
+            <w:proofErr w:type="spellStart"/>
+            <w:r>
+              <w:rPr>
+                <w:rFonts w:ascii="Garamond" w:hAnsi="Garamond" w:cs="Times New Roman"/>
+                <w:sz w:val="24"/>
+              </w:rPr>
+              <w:t>dati</w:t>
+            </w:r>
+            <w:proofErr w:type="spellEnd"/>
+            <w:r>
+              <w:rPr>
+                <w:rFonts w:ascii="Garamond" w:hAnsi="Garamond" w:cs="Times New Roman"/>
+                <w:sz w:val="24"/>
+              </w:rPr>
+              <w:t xml:space="preserve"> di un </w:t>
+            </w:r>
+            <w:proofErr w:type="spellStart"/>
+            <w:r>
+              <w:rPr>
+                <w:rFonts w:ascii="Garamond" w:hAnsi="Garamond" w:cs="Times New Roman"/>
+                <w:sz w:val="24"/>
+              </w:rPr>
+              <w:t>prodotto</w:t>
+            </w:r>
+            <w:proofErr w:type="spellEnd"/>
           </w:p>
         </w:tc>
       </w:tr>
@@ -2494,17 +2782,65 @@
               <w:rPr>
                 <w:rFonts w:ascii="Garamond" w:hAnsi="Garamond" w:cs="Times New Roman"/>
                 <w:sz w:val="24"/>
-                <w:lang w:val="it-IT"/>
-              </w:rPr>
-            </w:pPr>
-            <w:r>
-              <w:rPr>
-                <w:rFonts w:ascii="Garamond" w:hAnsi="Garamond" w:cs="Times New Roman"/>
-                <w:sz w:val="24"/>
-                <w:lang w:val="it-IT"/>
-              </w:rPr>
-              <w:t>Entità che modella un prodotto</w:t>
-            </w:r>
+              </w:rPr>
+            </w:pPr>
+            <w:proofErr w:type="spellStart"/>
+            <w:r>
+              <w:rPr>
+                <w:rFonts w:ascii="Garamond" w:hAnsi="Garamond" w:cs="Times New Roman"/>
+                <w:sz w:val="24"/>
+              </w:rPr>
+              <w:t>Entità</w:t>
+            </w:r>
+            <w:proofErr w:type="spellEnd"/>
+            <w:r>
+              <w:rPr>
+                <w:rFonts w:ascii="Garamond" w:hAnsi="Garamond" w:cs="Times New Roman"/>
+                <w:sz w:val="24"/>
+              </w:rPr>
+              <w:t xml:space="preserve"> </w:t>
+            </w:r>
+            <w:proofErr w:type="spellStart"/>
+            <w:r>
+              <w:rPr>
+                <w:rFonts w:ascii="Garamond" w:hAnsi="Garamond" w:cs="Times New Roman"/>
+                <w:sz w:val="24"/>
+              </w:rPr>
+              <w:t>che</w:t>
+            </w:r>
+            <w:proofErr w:type="spellEnd"/>
+            <w:r>
+              <w:rPr>
+                <w:rFonts w:ascii="Garamond" w:hAnsi="Garamond" w:cs="Times New Roman"/>
+                <w:sz w:val="24"/>
+              </w:rPr>
+              <w:t xml:space="preserve"> </w:t>
+            </w:r>
+            <w:proofErr w:type="spellStart"/>
+            <w:r>
+              <w:rPr>
+                <w:rFonts w:ascii="Garamond" w:hAnsi="Garamond" w:cs="Times New Roman"/>
+                <w:sz w:val="24"/>
+              </w:rPr>
+              <w:t>modella</w:t>
+            </w:r>
+            <w:proofErr w:type="spellEnd"/>
+            <w:r>
+              <w:rPr>
+                <w:rFonts w:ascii="Garamond" w:hAnsi="Garamond" w:cs="Times New Roman"/>
+                <w:sz w:val="24"/>
+              </w:rPr>
+              <w:t xml:space="preserve"> un </w:t>
+            </w:r>
+            <w:proofErr w:type="spellStart"/>
+            <w:r>
+              <w:rPr>
+                <w:rFonts w:ascii="Garamond" w:hAnsi="Garamond" w:cs="Times New Roman"/>
+                <w:sz w:val="24"/>
+              </w:rPr>
+              <w:t>prodotto</w:t>
+            </w:r>
+            <w:proofErr w:type="spellEnd"/>
           </w:p>
         </w:tc>
       </w:tr>
@@ -2624,6 +2960,7 @@
                 <w:lang w:val="it-IT"/>
               </w:rPr>
             </w:pPr>
+            <w:proofErr w:type="spellStart"/>
             <w:r>
               <w:rPr>
                 <w:rFonts w:cs="Times New Roman"/>
@@ -2632,6 +2969,7 @@
               </w:rPr>
               <w:t>NewProduct</w:t>
             </w:r>
+            <w:proofErr w:type="spellEnd"/>
           </w:p>
         </w:tc>
         <w:tc>
@@ -2670,22 +3008,6 @@
                 <w:lang w:val="it-IT"/>
               </w:rPr>
             </w:pPr>
-            <w:r>
-              <w:rPr>
-                <w:rFonts w:ascii="Garamond" w:hAnsi="Garamond" w:cs="Times New Roman"/>
-                <w:sz w:val="24"/>
-                <w:lang w:val="it-IT"/>
-              </w:rPr>
-              <w:t xml:space="preserve">Boundary che permette al magazziniere di inserire </w:t>
-            </w:r>
-            <w:r>
-              <w:rPr>
-                <w:rFonts w:ascii="Garamond" w:hAnsi="Garamond" w:cs="Times New Roman"/>
-                <w:sz w:val="24"/>
-                <w:lang w:val="it-IT"/>
-              </w:rPr>
-              <w:t>i dati di un nuovo prodotto per aggiungerlo</w:t>
-            </w:r>
           </w:p>
         </w:tc>
       </w:tr>
@@ -2706,6 +3028,7 @@
                 <w:lang w:val="it-IT"/>
               </w:rPr>
             </w:pPr>
+            <w:proofErr w:type="spellStart"/>
             <w:r>
               <w:rPr>
                 <w:rFonts w:cs="Times New Roman"/>
@@ -2714,6 +3037,7 @@
               </w:rPr>
               <w:t>ViewElencoProdottiInseriti</w:t>
             </w:r>
+            <w:proofErr w:type="spellEnd"/>
           </w:p>
         </w:tc>
         <w:tc>
@@ -2752,38 +3076,6 @@
                 <w:lang w:val="it-IT"/>
               </w:rPr>
             </w:pPr>
-            <w:r>
-              <w:rPr>
-                <w:rFonts w:ascii="Garamond" w:hAnsi="Garamond" w:cs="Times New Roman"/>
-                <w:sz w:val="24"/>
-                <w:lang w:val="it-IT"/>
-              </w:rPr>
-              <w:t>Boundary che mostra</w:t>
-            </w:r>
-            <w:r>
-              <w:rPr>
-                <w:rFonts w:ascii="Garamond" w:hAnsi="Garamond" w:cs="Times New Roman"/>
-                <w:sz w:val="24"/>
-                <w:lang w:val="it-IT"/>
-              </w:rPr>
-              <w:t xml:space="preserve"> il riassunto del prodotto da inserire</w:t>
-            </w:r>
-            <w:r>
-              <w:rPr>
-                <w:rFonts w:ascii="Garamond" w:hAnsi="Garamond" w:cs="Times New Roman"/>
-                <w:sz w:val="24"/>
-                <w:lang w:val="it-IT"/>
-              </w:rPr>
-              <w:t xml:space="preserve"> e che permette di confermare</w:t>
-            </w:r>
-            <w:r>
-              <w:rPr>
-                <w:rFonts w:ascii="Garamond" w:hAnsi="Garamond" w:cs="Times New Roman"/>
-                <w:sz w:val="24"/>
-                <w:lang w:val="it-IT"/>
-              </w:rPr>
-              <w:t xml:space="preserve"> l’inserimento</w:t>
-            </w:r>
           </w:p>
         </w:tc>
       </w:tr>
@@ -2801,14 +3093,16 @@
                 <w:lang w:val="it-IT"/>
               </w:rPr>
             </w:pPr>
-            <w:r>
-              <w:rPr>
-                <w:rFonts w:cs="Times New Roman"/>
-                <w:sz w:val="24"/>
-                <w:lang w:val="it-IT"/>
-              </w:rPr>
-              <w:t>MagazzinoControl</w:t>
-            </w:r>
+            <w:proofErr w:type="spellStart"/>
+            <w:r>
+              <w:rPr>
+                <w:rFonts w:cs="Times New Roman"/>
+                <w:sz w:val="24"/>
+                <w:lang w:val="it-IT"/>
+              </w:rPr>
+              <w:t>InsertProdotto</w:t>
+            </w:r>
+            <w:proofErr w:type="spellEnd"/>
           </w:p>
         </w:tc>
         <w:tc>
@@ -2844,25 +3138,8 @@
               <w:rPr>
                 <w:rFonts w:ascii="Garamond" w:hAnsi="Garamond" w:cs="Times New Roman"/>
                 <w:sz w:val="24"/>
-                <w:lang w:val="it-IT"/>
-              </w:rPr>
-            </w:pPr>
-            <w:r>
-              <w:rPr>
-                <w:rFonts w:ascii="Garamond" w:hAnsi="Garamond" w:cs="Times New Roman"/>
-                <w:sz w:val="24"/>
-                <w:lang w:val="it-IT"/>
-              </w:rPr>
-              <w:t>Control che coordina le o</w:t>
-            </w:r>
-            <w:r>
-              <w:rPr>
-                <w:rFonts w:ascii="Garamond" w:hAnsi="Garamond" w:cs="Times New Roman"/>
-                <w:sz w:val="24"/>
-                <w:lang w:val="it-IT"/>
-              </w:rPr>
-              <w:t>perazioni relative alla gestione dei prodotti</w:t>
-            </w:r>
+              </w:rPr>
+            </w:pPr>
           </w:p>
         </w:tc>
       </w:tr>
@@ -2889,7 +3166,6 @@
                 <w:sz w:val="24"/>
                 <w:lang w:val="it-IT"/>
               </w:rPr>
-              <w:lastRenderedPageBreak/>
               <w:t>Prodotto</w:t>
             </w:r>
           </w:p>
@@ -2927,17 +3203,8 @@
               <w:rPr>
                 <w:rFonts w:ascii="Garamond" w:hAnsi="Garamond" w:cs="Times New Roman"/>
                 <w:sz w:val="24"/>
-                <w:lang w:val="it-IT"/>
-              </w:rPr>
-            </w:pPr>
-            <w:r>
-              <w:rPr>
-                <w:rFonts w:ascii="Garamond" w:hAnsi="Garamond" w:cs="Times New Roman"/>
-                <w:sz w:val="24"/>
-                <w:lang w:val="it-IT"/>
-              </w:rPr>
-              <w:t>Entità che modella un prodotto</w:t>
-            </w:r>
+              </w:rPr>
+            </w:pPr>
           </w:p>
         </w:tc>
       </w:tr>
@@ -3076,7 +3343,6 @@
     <w:lsdException w:name="HTML Sample" w:semiHidden="1" w:unhideWhenUsed="1"/>
     <w:lsdException w:name="HTML Typewriter" w:semiHidden="1" w:unhideWhenUsed="1"/>
     <w:lsdException w:name="HTML Variable" w:semiHidden="1" w:unhideWhenUsed="1"/>
-    <w:lsdException w:name="Normal Table" w:semiHidden="1" w:unhideWhenUsed="1"/>
     <w:lsdException w:name="annotation subject" w:semiHidden="1" w:unhideWhenUsed="1"/>
     <w:lsdException w:name="No List" w:semiHidden="1" w:unhideWhenUsed="1"/>
     <w:lsdException w:name="Outline List 1" w:semiHidden="1" w:unhideWhenUsed="1"/>
@@ -3123,10 +3389,8 @@
     <w:lsdException w:name="Table Subtle 2" w:semiHidden="1" w:unhideWhenUsed="1"/>
     <w:lsdException w:name="Table Web 1" w:semiHidden="1" w:unhideWhenUsed="1"/>
     <w:lsdException w:name="Table Web 2" w:semiHidden="1" w:unhideWhenUsed="1"/>
-    <w:lsdException w:name="Table Web 3" w:semiHidden="1" w:unhideWhenUsed="1"/>
     <w:lsdException w:name="Balloon Text" w:semiHidden="1" w:unhideWhenUsed="1"/>
     <w:lsdException w:name="Table Grid" w:uiPriority="39"/>
-    <w:lsdException w:name="Table Theme" w:semiHidden="1" w:unhideWhenUsed="1"/>
     <w:lsdException w:name="Placeholder Text" w:semiHidden="1"/>
     <w:lsdException w:name="No Spacing" w:uiPriority="1" w:qFormat="1"/>
     <w:lsdException w:name="Light Shading" w:uiPriority="60"/>

</xml_diff>

<commit_message>
Update giusto tabella oggetti
</commit_message>
<xml_diff>
--- a/Object&SequenceDiagram/tabelle oggetti.docx
+++ b/Object&SequenceDiagram/tabelle oggetti.docx
@@ -112,7 +112,6 @@
                 <w:lang w:val="it-IT"/>
               </w:rPr>
             </w:pPr>
-            <w:proofErr w:type="spellStart"/>
             <w:r>
               <w:rPr>
                 <w:rFonts w:cs="Times New Roman"/>
@@ -121,7 +120,6 @@
               </w:rPr>
               <w:t>ScannerProdotti</w:t>
             </w:r>
-            <w:proofErr w:type="spellEnd"/>
           </w:p>
         </w:tc>
         <w:tc>
@@ -160,6 +158,14 @@
                 <w:lang w:val="it-IT"/>
               </w:rPr>
             </w:pPr>
+            <w:r>
+              <w:rPr>
+                <w:rFonts w:ascii="Garamond" w:hAnsi="Garamond" w:cs="Times New Roman"/>
+                <w:sz w:val="24"/>
+                <w:lang w:val="it-IT"/>
+              </w:rPr>
+              <w:t>Boundary che permette di scannerizzare un prodotto per aggiungerlo alla lista dei prodotti che vuole acquistare il cliente</w:t>
+            </w:r>
           </w:p>
         </w:tc>
       </w:tr>
@@ -180,7 +186,6 @@
                 <w:lang w:val="it-IT"/>
               </w:rPr>
             </w:pPr>
-            <w:proofErr w:type="spellStart"/>
             <w:r>
               <w:rPr>
                 <w:rFonts w:cs="Times New Roman"/>
@@ -189,7 +194,6 @@
               </w:rPr>
               <w:t>StampaScontrino</w:t>
             </w:r>
-            <w:proofErr w:type="spellEnd"/>
           </w:p>
         </w:tc>
         <w:tc>
@@ -228,6 +232,14 @@
                 <w:lang w:val="it-IT"/>
               </w:rPr>
             </w:pPr>
+            <w:r>
+              <w:rPr>
+                <w:rFonts w:ascii="Garamond" w:hAnsi="Garamond" w:cs="Times New Roman"/>
+                <w:sz w:val="24"/>
+                <w:lang w:val="it-IT"/>
+              </w:rPr>
+              <w:t>Boundary che mostra la lista dei prodotti presenti sullo scontrino di acquisto</w:t>
+            </w:r>
           </w:p>
         </w:tc>
       </w:tr>
@@ -245,7 +257,6 @@
                 <w:lang w:val="it-IT"/>
               </w:rPr>
             </w:pPr>
-            <w:proofErr w:type="spellStart"/>
             <w:r>
               <w:rPr>
                 <w:rFonts w:cs="Times New Roman"/>
@@ -254,7 +265,6 @@
               </w:rPr>
               <w:t>ScannerProdottiControl</w:t>
             </w:r>
-            <w:proofErr w:type="spellEnd"/>
           </w:p>
         </w:tc>
         <w:tc>
@@ -290,8 +300,25 @@
               <w:rPr>
                 <w:rFonts w:ascii="Garamond" w:hAnsi="Garamond" w:cs="Times New Roman"/>
                 <w:sz w:val="24"/>
-              </w:rPr>
-            </w:pPr>
+                <w:lang w:val="it-IT"/>
+              </w:rPr>
+            </w:pPr>
+            <w:r>
+              <w:rPr>
+                <w:rFonts w:ascii="Garamond" w:hAnsi="Garamond" w:cs="Times New Roman"/>
+                <w:sz w:val="24"/>
+                <w:lang w:val="it-IT"/>
+              </w:rPr>
+              <w:t>Control che coordina le o</w:t>
+            </w:r>
+            <w:r>
+              <w:rPr>
+                <w:rFonts w:ascii="Garamond" w:hAnsi="Garamond" w:cs="Times New Roman"/>
+                <w:sz w:val="24"/>
+                <w:lang w:val="it-IT"/>
+              </w:rPr>
+              <w:t>perazioni relative formazione e alla stampa di uno scontrino</w:t>
+            </w:r>
           </w:p>
         </w:tc>
       </w:tr>
@@ -312,7 +339,6 @@
                 <w:lang w:val="it-IT"/>
               </w:rPr>
             </w:pPr>
-            <w:proofErr w:type="spellStart"/>
             <w:r>
               <w:rPr>
                 <w:rFonts w:cs="Times New Roman"/>
@@ -321,7 +347,6 @@
               </w:rPr>
               <w:t>MagazzinoControl</w:t>
             </w:r>
-            <w:proofErr w:type="spellEnd"/>
           </w:p>
         </w:tc>
         <w:tc>
@@ -357,8 +382,25 @@
               <w:rPr>
                 <w:rFonts w:ascii="Garamond" w:hAnsi="Garamond" w:cs="Times New Roman"/>
                 <w:sz w:val="24"/>
-              </w:rPr>
-            </w:pPr>
+                <w:lang w:val="it-IT"/>
+              </w:rPr>
+            </w:pPr>
+            <w:r>
+              <w:rPr>
+                <w:rFonts w:ascii="Garamond" w:hAnsi="Garamond" w:cs="Times New Roman"/>
+                <w:sz w:val="24"/>
+                <w:lang w:val="it-IT"/>
+              </w:rPr>
+              <w:t>Control che coordina le o</w:t>
+            </w:r>
+            <w:r>
+              <w:rPr>
+                <w:rFonts w:ascii="Garamond" w:hAnsi="Garamond" w:cs="Times New Roman"/>
+                <w:sz w:val="24"/>
+                <w:lang w:val="it-IT"/>
+              </w:rPr>
+              <w:t>perazioni relative alla gestione dei prodotti</w:t>
+            </w:r>
           </w:p>
         </w:tc>
       </w:tr>
@@ -419,8 +461,17 @@
               <w:rPr>
                 <w:rFonts w:ascii="Garamond" w:hAnsi="Garamond" w:cs="Times New Roman"/>
                 <w:sz w:val="24"/>
-              </w:rPr>
-            </w:pPr>
+                <w:lang w:val="it-IT"/>
+              </w:rPr>
+            </w:pPr>
+            <w:r>
+              <w:rPr>
+                <w:rFonts w:ascii="Garamond" w:hAnsi="Garamond" w:cs="Times New Roman"/>
+                <w:sz w:val="24"/>
+                <w:lang w:val="it-IT"/>
+              </w:rPr>
+              <w:t>Entità che modella un prodotto</w:t>
+            </w:r>
           </w:p>
         </w:tc>
       </w:tr>
@@ -484,8 +535,25 @@
               <w:rPr>
                 <w:rFonts w:ascii="Garamond" w:hAnsi="Garamond" w:cs="Times New Roman"/>
                 <w:sz w:val="24"/>
-              </w:rPr>
-            </w:pPr>
+                <w:lang w:val="it-IT"/>
+              </w:rPr>
+            </w:pPr>
+            <w:r>
+              <w:rPr>
+                <w:rFonts w:ascii="Garamond" w:hAnsi="Garamond" w:cs="Times New Roman"/>
+                <w:sz w:val="24"/>
+                <w:lang w:val="it-IT"/>
+              </w:rPr>
+              <w:t>Entità che modella u</w:t>
+            </w:r>
+            <w:r>
+              <w:rPr>
+                <w:rFonts w:ascii="Garamond" w:hAnsi="Garamond" w:cs="Times New Roman"/>
+                <w:sz w:val="24"/>
+                <w:lang w:val="it-IT"/>
+              </w:rPr>
+              <w:t>no scontrino</w:t>
+            </w:r>
           </w:p>
         </w:tc>
       </w:tr>
@@ -602,7 +670,6 @@
                 <w:lang w:val="it-IT"/>
               </w:rPr>
             </w:pPr>
-            <w:proofErr w:type="spellStart"/>
             <w:r>
               <w:rPr>
                 <w:rFonts w:cs="Times New Roman"/>
@@ -611,7 +678,6 @@
               </w:rPr>
               <w:t>FormProdottiMag</w:t>
             </w:r>
-            <w:proofErr w:type="spellEnd"/>
           </w:p>
         </w:tc>
         <w:tc>
@@ -650,6 +716,14 @@
                 <w:lang w:val="it-IT"/>
               </w:rPr>
             </w:pPr>
+            <w:r>
+              <w:rPr>
+                <w:rFonts w:ascii="Garamond" w:hAnsi="Garamond" w:cs="Times New Roman"/>
+                <w:sz w:val="24"/>
+                <w:lang w:val="it-IT"/>
+              </w:rPr>
+              <w:t>Boundary che permette al magazziniere di inserire il codice di un prodotto per modificarne le quantità rimanenti</w:t>
+            </w:r>
           </w:p>
         </w:tc>
       </w:tr>
@@ -670,7 +744,6 @@
                 <w:lang w:val="it-IT"/>
               </w:rPr>
             </w:pPr>
-            <w:proofErr w:type="spellStart"/>
             <w:r>
               <w:rPr>
                 <w:rFonts w:cs="Times New Roman"/>
@@ -679,7 +752,6 @@
               </w:rPr>
               <w:t>FormRiassuntoProd</w:t>
             </w:r>
-            <w:proofErr w:type="spellEnd"/>
           </w:p>
         </w:tc>
         <w:tc>
@@ -718,6 +790,14 @@
                 <w:lang w:val="it-IT"/>
               </w:rPr>
             </w:pPr>
+            <w:r>
+              <w:rPr>
+                <w:rFonts w:ascii="Garamond" w:hAnsi="Garamond" w:cs="Times New Roman"/>
+                <w:sz w:val="24"/>
+                <w:lang w:val="it-IT"/>
+              </w:rPr>
+              <w:t>Boundary che mostra le quantità aggiornate e che permette di confermare la modifica</w:t>
+            </w:r>
           </w:p>
         </w:tc>
       </w:tr>
@@ -735,7 +815,6 @@
                 <w:lang w:val="it-IT"/>
               </w:rPr>
             </w:pPr>
-            <w:proofErr w:type="spellStart"/>
             <w:r>
               <w:rPr>
                 <w:rFonts w:cs="Times New Roman"/>
@@ -744,7 +823,6 @@
               </w:rPr>
               <w:t>MagazzinoControl</w:t>
             </w:r>
-            <w:proofErr w:type="spellEnd"/>
           </w:p>
         </w:tc>
         <w:tc>
@@ -780,8 +858,25 @@
               <w:rPr>
                 <w:rFonts w:ascii="Garamond" w:hAnsi="Garamond" w:cs="Times New Roman"/>
                 <w:sz w:val="24"/>
-              </w:rPr>
-            </w:pPr>
+                <w:lang w:val="it-IT"/>
+              </w:rPr>
+            </w:pPr>
+            <w:r>
+              <w:rPr>
+                <w:rFonts w:ascii="Garamond" w:hAnsi="Garamond" w:cs="Times New Roman"/>
+                <w:sz w:val="24"/>
+                <w:lang w:val="it-IT"/>
+              </w:rPr>
+              <w:t>Control che coordina le o</w:t>
+            </w:r>
+            <w:r>
+              <w:rPr>
+                <w:rFonts w:ascii="Garamond" w:hAnsi="Garamond" w:cs="Times New Roman"/>
+                <w:sz w:val="24"/>
+                <w:lang w:val="it-IT"/>
+              </w:rPr>
+              <w:t>perazioni relative alla gestione dei prodotti</w:t>
+            </w:r>
           </w:p>
         </w:tc>
       </w:tr>
@@ -845,8 +940,17 @@
               <w:rPr>
                 <w:rFonts w:ascii="Garamond" w:hAnsi="Garamond" w:cs="Times New Roman"/>
                 <w:sz w:val="24"/>
-              </w:rPr>
-            </w:pPr>
+                <w:lang w:val="it-IT"/>
+              </w:rPr>
+            </w:pPr>
+            <w:r>
+              <w:rPr>
+                <w:rFonts w:ascii="Garamond" w:hAnsi="Garamond" w:cs="Times New Roman"/>
+                <w:sz w:val="24"/>
+                <w:lang w:val="it-IT"/>
+              </w:rPr>
+              <w:t>Entità che modella un prodotto</w:t>
+            </w:r>
           </w:p>
         </w:tc>
       </w:tr>
@@ -964,7 +1068,6 @@
                 <w:lang w:val="it-IT"/>
               </w:rPr>
             </w:pPr>
-            <w:proofErr w:type="spellStart"/>
             <w:r>
               <w:rPr>
                 <w:rFonts w:cs="Times New Roman"/>
@@ -973,7 +1076,6 @@
               </w:rPr>
               <w:t>NewTicketButton</w:t>
             </w:r>
-            <w:proofErr w:type="spellEnd"/>
           </w:p>
         </w:tc>
         <w:tc>
@@ -1032,7 +1134,6 @@
                 <w:lang w:val="it-IT"/>
               </w:rPr>
             </w:pPr>
-            <w:proofErr w:type="spellStart"/>
             <w:r>
               <w:rPr>
                 <w:rFonts w:cs="Times New Roman"/>
@@ -1041,7 +1142,6 @@
               </w:rPr>
               <w:t>ClientForm</w:t>
             </w:r>
-            <w:proofErr w:type="spellEnd"/>
           </w:p>
         </w:tc>
         <w:tc>
@@ -1097,7 +1197,6 @@
                 <w:lang w:val="it-IT"/>
               </w:rPr>
             </w:pPr>
-            <w:proofErr w:type="spellStart"/>
             <w:r>
               <w:rPr>
                 <w:rFonts w:cs="Times New Roman"/>
@@ -1106,7 +1205,6 @@
               </w:rPr>
               <w:t>ProdottoAssForm</w:t>
             </w:r>
-            <w:proofErr w:type="spellEnd"/>
           </w:p>
         </w:tc>
         <w:tc>
@@ -1163,7 +1261,6 @@
                 <w:sz w:val="24"/>
               </w:rPr>
             </w:pPr>
-            <w:proofErr w:type="spellStart"/>
             <w:r>
               <w:rPr>
                 <w:rFonts w:cs="Times New Roman"/>
@@ -1171,7 +1268,6 @@
               </w:rPr>
               <w:t>ProblemaForm</w:t>
             </w:r>
-            <w:proofErr w:type="spellEnd"/>
           </w:p>
         </w:tc>
         <w:tc>
@@ -1226,7 +1322,6 @@
                 <w:lang w:val="it-IT"/>
               </w:rPr>
             </w:pPr>
-            <w:proofErr w:type="spellStart"/>
             <w:r>
               <w:rPr>
                 <w:rFonts w:cs="Times New Roman"/>
@@ -1235,7 +1330,6 @@
               </w:rPr>
               <w:t>NewTicketCreator</w:t>
             </w:r>
-            <w:proofErr w:type="spellEnd"/>
           </w:p>
         </w:tc>
         <w:tc>
@@ -1419,7 +1513,6 @@
                 <w:sz w:val="24"/>
               </w:rPr>
             </w:pPr>
-            <w:proofErr w:type="spellStart"/>
             <w:r>
               <w:rPr>
                 <w:rFonts w:cs="Times New Roman"/>
@@ -1427,7 +1520,6 @@
               </w:rPr>
               <w:t>Scontrino</w:t>
             </w:r>
-            <w:proofErr w:type="spellEnd"/>
           </w:p>
         </w:tc>
         <w:tc>
@@ -1582,7 +1674,6 @@
                 <w:lang w:val="it-IT"/>
               </w:rPr>
             </w:pPr>
-            <w:proofErr w:type="spellStart"/>
             <w:r>
               <w:rPr>
                 <w:rFonts w:cs="Times New Roman"/>
@@ -1591,7 +1682,6 @@
               </w:rPr>
               <w:t>PrevediFornituraForm</w:t>
             </w:r>
-            <w:proofErr w:type="spellEnd"/>
           </w:p>
         </w:tc>
         <w:tc>
@@ -1630,23 +1720,13 @@
                 <w:lang w:val="it-IT"/>
               </w:rPr>
             </w:pPr>
-            <w:proofErr w:type="spellStart"/>
-            <w:r>
-              <w:rPr>
-                <w:rFonts w:ascii="Garamond" w:hAnsi="Garamond" w:cs="Times New Roman"/>
-                <w:sz w:val="24"/>
-                <w:lang w:val="it-IT"/>
-              </w:rPr>
-              <w:t>Boundary</w:t>
-            </w:r>
-            <w:proofErr w:type="spellEnd"/>
-            <w:r>
-              <w:rPr>
-                <w:rFonts w:ascii="Garamond" w:hAnsi="Garamond" w:cs="Times New Roman"/>
-                <w:sz w:val="24"/>
-                <w:lang w:val="it-IT"/>
-              </w:rPr>
-              <w:t xml:space="preserve"> che permette </w:t>
+            <w:r>
+              <w:rPr>
+                <w:rFonts w:ascii="Garamond" w:hAnsi="Garamond" w:cs="Times New Roman"/>
+                <w:sz w:val="24"/>
+                <w:lang w:val="it-IT"/>
+              </w:rPr>
+              <w:t xml:space="preserve">Boundary che permette </w:t>
             </w:r>
             <w:r>
               <w:rPr>
@@ -1676,17 +1756,14 @@
                 <w:lang w:val="it-IT"/>
               </w:rPr>
             </w:pPr>
-            <w:proofErr w:type="spellStart"/>
-            <w:r>
-              <w:rPr>
-                <w:rFonts w:cs="Times New Roman"/>
-                <w:sz w:val="24"/>
-                <w:lang w:val="it-IT"/>
-              </w:rPr>
-              <w:lastRenderedPageBreak/>
+            <w:r>
+              <w:rPr>
+                <w:rFonts w:cs="Times New Roman"/>
+                <w:sz w:val="24"/>
+                <w:lang w:val="it-IT"/>
+              </w:rPr>
               <w:t>ConfermaConsiglioFornitura</w:t>
             </w:r>
-            <w:proofErr w:type="spellEnd"/>
           </w:p>
         </w:tc>
         <w:tc>
@@ -1725,23 +1802,13 @@
                 <w:lang w:val="it-IT"/>
               </w:rPr>
             </w:pPr>
-            <w:proofErr w:type="spellStart"/>
-            <w:r>
-              <w:rPr>
-                <w:rFonts w:ascii="Garamond" w:hAnsi="Garamond" w:cs="Times New Roman"/>
-                <w:sz w:val="24"/>
-                <w:lang w:val="it-IT"/>
-              </w:rPr>
-              <w:t>Boundary</w:t>
-            </w:r>
-            <w:proofErr w:type="spellEnd"/>
-            <w:r>
-              <w:rPr>
-                <w:rFonts w:ascii="Garamond" w:hAnsi="Garamond" w:cs="Times New Roman"/>
-                <w:sz w:val="24"/>
-                <w:lang w:val="it-IT"/>
-              </w:rPr>
-              <w:t xml:space="preserve"> che permette di confermare la richiesta di acquisto</w:t>
+            <w:r>
+              <w:rPr>
+                <w:rFonts w:ascii="Garamond" w:hAnsi="Garamond" w:cs="Times New Roman"/>
+                <w:sz w:val="24"/>
+                <w:lang w:val="it-IT"/>
+              </w:rPr>
+              <w:t>Boundary che permette di confermare la richiesta di acquisto</w:t>
             </w:r>
           </w:p>
         </w:tc>
@@ -1760,7 +1827,6 @@
                 <w:lang w:val="it-IT"/>
               </w:rPr>
             </w:pPr>
-            <w:proofErr w:type="spellStart"/>
             <w:r>
               <w:rPr>
                 <w:rFonts w:cs="Times New Roman"/>
@@ -1769,7 +1835,6 @@
               </w:rPr>
               <w:t>PrevediFornituraControl</w:t>
             </w:r>
-            <w:proofErr w:type="spellEnd"/>
           </w:p>
         </w:tc>
         <w:tc>
@@ -1805,120 +1870,17 @@
               <w:rPr>
                 <w:rFonts w:ascii="Garamond" w:hAnsi="Garamond" w:cs="Times New Roman"/>
                 <w:sz w:val="24"/>
-              </w:rPr>
-            </w:pPr>
-            <w:r>
-              <w:rPr>
-                <w:rFonts w:ascii="Garamond" w:hAnsi="Garamond" w:cs="Times New Roman"/>
-                <w:sz w:val="24"/>
-              </w:rPr>
-              <w:t xml:space="preserve">Control </w:t>
-            </w:r>
-            <w:proofErr w:type="spellStart"/>
-            <w:r>
-              <w:rPr>
-                <w:rFonts w:ascii="Garamond" w:hAnsi="Garamond" w:cs="Times New Roman"/>
-                <w:sz w:val="24"/>
-              </w:rPr>
-              <w:t>che</w:t>
-            </w:r>
-            <w:proofErr w:type="spellEnd"/>
-            <w:r>
-              <w:rPr>
-                <w:rFonts w:ascii="Garamond" w:hAnsi="Garamond" w:cs="Times New Roman"/>
-                <w:sz w:val="24"/>
-              </w:rPr>
-              <w:t xml:space="preserve"> </w:t>
-            </w:r>
-            <w:proofErr w:type="spellStart"/>
-            <w:r>
-              <w:rPr>
-                <w:rFonts w:ascii="Garamond" w:hAnsi="Garamond" w:cs="Times New Roman"/>
-                <w:sz w:val="24"/>
-              </w:rPr>
-              <w:t>si</w:t>
-            </w:r>
-            <w:proofErr w:type="spellEnd"/>
-            <w:r>
-              <w:rPr>
-                <w:rFonts w:ascii="Garamond" w:hAnsi="Garamond" w:cs="Times New Roman"/>
-                <w:sz w:val="24"/>
-              </w:rPr>
-              <w:t xml:space="preserve"> </w:t>
-            </w:r>
-            <w:proofErr w:type="spellStart"/>
-            <w:r>
-              <w:rPr>
-                <w:rFonts w:ascii="Garamond" w:hAnsi="Garamond" w:cs="Times New Roman"/>
-                <w:sz w:val="24"/>
-              </w:rPr>
-              <w:t>occupa</w:t>
-            </w:r>
-            <w:proofErr w:type="spellEnd"/>
-            <w:r>
-              <w:rPr>
-                <w:rFonts w:ascii="Garamond" w:hAnsi="Garamond" w:cs="Times New Roman"/>
-                <w:sz w:val="24"/>
-              </w:rPr>
-              <w:t xml:space="preserve"> di </w:t>
-            </w:r>
-            <w:proofErr w:type="spellStart"/>
-            <w:r>
-              <w:rPr>
-                <w:rFonts w:ascii="Garamond" w:hAnsi="Garamond" w:cs="Times New Roman"/>
-                <w:sz w:val="24"/>
-              </w:rPr>
-              <w:t>calcolare</w:t>
-            </w:r>
-            <w:proofErr w:type="spellEnd"/>
-            <w:r>
-              <w:rPr>
-                <w:rFonts w:ascii="Garamond" w:hAnsi="Garamond" w:cs="Times New Roman"/>
-                <w:sz w:val="24"/>
-              </w:rPr>
-              <w:t xml:space="preserve"> le </w:t>
-            </w:r>
-            <w:proofErr w:type="spellStart"/>
-            <w:r>
-              <w:rPr>
-                <w:rFonts w:ascii="Garamond" w:hAnsi="Garamond" w:cs="Times New Roman"/>
-                <w:sz w:val="24"/>
-              </w:rPr>
-              <w:t>quantità</w:t>
-            </w:r>
-            <w:proofErr w:type="spellEnd"/>
-            <w:r>
-              <w:rPr>
-                <w:rFonts w:ascii="Garamond" w:hAnsi="Garamond" w:cs="Times New Roman"/>
-                <w:sz w:val="24"/>
-              </w:rPr>
-              <w:t xml:space="preserve"> di </w:t>
-            </w:r>
-            <w:proofErr w:type="spellStart"/>
-            <w:r>
-              <w:rPr>
-                <w:rFonts w:ascii="Garamond" w:hAnsi="Garamond" w:cs="Times New Roman"/>
-                <w:sz w:val="24"/>
-              </w:rPr>
-              <w:t>acquisto</w:t>
-            </w:r>
-            <w:proofErr w:type="spellEnd"/>
-            <w:r>
-              <w:rPr>
-                <w:rFonts w:ascii="Garamond" w:hAnsi="Garamond" w:cs="Times New Roman"/>
-                <w:sz w:val="24"/>
-              </w:rPr>
-              <w:t xml:space="preserve"> </w:t>
-            </w:r>
-            <w:proofErr w:type="spellStart"/>
-            <w:r>
-              <w:rPr>
-                <w:rFonts w:ascii="Garamond" w:hAnsi="Garamond" w:cs="Times New Roman"/>
-                <w:sz w:val="24"/>
-              </w:rPr>
-              <w:t>consigliate</w:t>
-            </w:r>
-            <w:proofErr w:type="spellEnd"/>
+                <w:lang w:val="it-IT"/>
+              </w:rPr>
+            </w:pPr>
+            <w:r>
+              <w:rPr>
+                <w:rFonts w:ascii="Garamond" w:hAnsi="Garamond" w:cs="Times New Roman"/>
+                <w:sz w:val="24"/>
+                <w:lang w:val="it-IT"/>
+              </w:rPr>
+              <w:t>Control che si occupa di calcolare le quantità di acquisto consigliate</w:t>
+            </w:r>
           </w:p>
         </w:tc>
       </w:tr>
@@ -1939,7 +1901,6 @@
                 <w:lang w:val="it-IT"/>
               </w:rPr>
             </w:pPr>
-            <w:proofErr w:type="spellStart"/>
             <w:r>
               <w:rPr>
                 <w:rFonts w:cs="Times New Roman"/>
@@ -1948,7 +1909,6 @@
               </w:rPr>
               <w:t>ConfermaAcquistoControl</w:t>
             </w:r>
-            <w:proofErr w:type="spellEnd"/>
           </w:p>
         </w:tc>
         <w:tc>
@@ -1984,88 +1944,17 @@
               <w:rPr>
                 <w:rFonts w:ascii="Garamond" w:hAnsi="Garamond" w:cs="Times New Roman"/>
                 <w:sz w:val="24"/>
-              </w:rPr>
-            </w:pPr>
-            <w:r>
-              <w:rPr>
-                <w:rFonts w:ascii="Garamond" w:hAnsi="Garamond" w:cs="Times New Roman"/>
-                <w:sz w:val="24"/>
-              </w:rPr>
-              <w:t xml:space="preserve">Control </w:t>
-            </w:r>
-            <w:proofErr w:type="spellStart"/>
-            <w:r>
-              <w:rPr>
-                <w:rFonts w:ascii="Garamond" w:hAnsi="Garamond" w:cs="Times New Roman"/>
-                <w:sz w:val="24"/>
-              </w:rPr>
-              <w:t>che</w:t>
-            </w:r>
-            <w:proofErr w:type="spellEnd"/>
-            <w:r>
-              <w:rPr>
-                <w:rFonts w:ascii="Garamond" w:hAnsi="Garamond" w:cs="Times New Roman"/>
-                <w:sz w:val="24"/>
-              </w:rPr>
-              <w:t xml:space="preserve"> </w:t>
-            </w:r>
-            <w:proofErr w:type="spellStart"/>
-            <w:r>
-              <w:rPr>
-                <w:rFonts w:ascii="Garamond" w:hAnsi="Garamond" w:cs="Times New Roman"/>
-                <w:sz w:val="24"/>
-              </w:rPr>
-              <w:t>coordina</w:t>
-            </w:r>
-            <w:proofErr w:type="spellEnd"/>
-            <w:r>
-              <w:rPr>
-                <w:rFonts w:ascii="Garamond" w:hAnsi="Garamond" w:cs="Times New Roman"/>
-                <w:sz w:val="24"/>
-              </w:rPr>
-              <w:t xml:space="preserve"> le </w:t>
-            </w:r>
-            <w:proofErr w:type="spellStart"/>
-            <w:r>
-              <w:rPr>
-                <w:rFonts w:ascii="Garamond" w:hAnsi="Garamond" w:cs="Times New Roman"/>
-                <w:sz w:val="24"/>
-              </w:rPr>
-              <w:t>operazioni</w:t>
-            </w:r>
-            <w:proofErr w:type="spellEnd"/>
-            <w:r>
-              <w:rPr>
-                <w:rFonts w:ascii="Garamond" w:hAnsi="Garamond" w:cs="Times New Roman"/>
-                <w:sz w:val="24"/>
-              </w:rPr>
-              <w:t xml:space="preserve"> relative alle </w:t>
-            </w:r>
-            <w:proofErr w:type="spellStart"/>
-            <w:r>
-              <w:rPr>
-                <w:rFonts w:ascii="Garamond" w:hAnsi="Garamond" w:cs="Times New Roman"/>
-                <w:sz w:val="24"/>
-              </w:rPr>
-              <w:t>richieste</w:t>
-            </w:r>
-            <w:proofErr w:type="spellEnd"/>
-            <w:r>
-              <w:rPr>
-                <w:rFonts w:ascii="Garamond" w:hAnsi="Garamond" w:cs="Times New Roman"/>
-                <w:sz w:val="24"/>
-              </w:rPr>
-              <w:t xml:space="preserve"> di </w:t>
-            </w:r>
-            <w:proofErr w:type="spellStart"/>
-            <w:r>
-              <w:rPr>
-                <w:rFonts w:ascii="Garamond" w:hAnsi="Garamond" w:cs="Times New Roman"/>
-                <w:sz w:val="24"/>
-              </w:rPr>
-              <w:t>acquisto</w:t>
-            </w:r>
-            <w:proofErr w:type="spellEnd"/>
+                <w:lang w:val="it-IT"/>
+              </w:rPr>
+            </w:pPr>
+            <w:r>
+              <w:rPr>
+                <w:rFonts w:ascii="Garamond" w:hAnsi="Garamond" w:cs="Times New Roman"/>
+                <w:sz w:val="24"/>
+                <w:lang w:val="it-IT"/>
+              </w:rPr>
+              <w:t>Control che coordina le operazioni relative alle richieste di acquisto</w:t>
+            </w:r>
           </w:p>
         </w:tc>
       </w:tr>
@@ -2083,7 +1972,6 @@
                 <w:lang w:val="it-IT"/>
               </w:rPr>
             </w:pPr>
-            <w:proofErr w:type="spellStart"/>
             <w:r>
               <w:rPr>
                 <w:rFonts w:cs="Times New Roman"/>
@@ -2092,7 +1980,6 @@
               </w:rPr>
               <w:t>RichiestaAcquisto</w:t>
             </w:r>
-            <w:proofErr w:type="spellEnd"/>
           </w:p>
         </w:tc>
         <w:tc>
@@ -2128,45 +2015,22 @@
               <w:rPr>
                 <w:rFonts w:ascii="Garamond" w:hAnsi="Garamond" w:cs="Times New Roman"/>
                 <w:sz w:val="24"/>
-              </w:rPr>
-            </w:pPr>
-            <w:proofErr w:type="spellStart"/>
-            <w:r>
-              <w:rPr>
-                <w:rFonts w:ascii="Garamond" w:hAnsi="Garamond" w:cs="Times New Roman"/>
-                <w:sz w:val="24"/>
-              </w:rPr>
-              <w:t>Entità</w:t>
-            </w:r>
-            <w:proofErr w:type="spellEnd"/>
-            <w:r>
-              <w:rPr>
-                <w:rFonts w:ascii="Garamond" w:hAnsi="Garamond" w:cs="Times New Roman"/>
-                <w:sz w:val="24"/>
-              </w:rPr>
-              <w:t xml:space="preserve"> </w:t>
-            </w:r>
-            <w:proofErr w:type="spellStart"/>
-            <w:r>
-              <w:rPr>
-                <w:rFonts w:ascii="Garamond" w:hAnsi="Garamond" w:cs="Times New Roman"/>
-                <w:sz w:val="24"/>
-              </w:rPr>
-              <w:t>che</w:t>
-            </w:r>
-            <w:proofErr w:type="spellEnd"/>
-            <w:r>
-              <w:rPr>
-                <w:rFonts w:ascii="Garamond" w:hAnsi="Garamond" w:cs="Times New Roman"/>
-                <w:sz w:val="24"/>
-              </w:rPr>
-              <w:t xml:space="preserve"> </w:t>
-            </w:r>
-            <w:proofErr w:type="spellStart"/>
-            <w:r>
-              <w:rPr>
-                <w:rFonts w:ascii="Garamond" w:hAnsi="Garamond" w:cs="Times New Roman"/>
-                <w:sz w:val="24"/>
+                <w:lang w:val="it-IT"/>
+              </w:rPr>
+            </w:pPr>
+            <w:r>
+              <w:rPr>
+                <w:rFonts w:ascii="Garamond" w:hAnsi="Garamond" w:cs="Times New Roman"/>
+                <w:sz w:val="24"/>
+                <w:lang w:val="it-IT"/>
+              </w:rPr>
+              <w:t xml:space="preserve">Entità che </w:t>
+            </w:r>
+            <w:r>
+              <w:rPr>
+                <w:rFonts w:ascii="Garamond" w:hAnsi="Garamond" w:cs="Times New Roman"/>
+                <w:sz w:val="24"/>
+                <w:lang w:val="it-IT"/>
               </w:rPr>
               <w:t>m</w:t>
             </w:r>
@@ -2174,42 +2038,10 @@
               <w:rPr>
                 <w:rFonts w:ascii="Garamond" w:hAnsi="Garamond" w:cs="Times New Roman"/>
                 <w:sz w:val="24"/>
-              </w:rPr>
-              <w:t>odella</w:t>
-            </w:r>
-            <w:proofErr w:type="spellEnd"/>
-            <w:r>
-              <w:rPr>
-                <w:rFonts w:ascii="Garamond" w:hAnsi="Garamond" w:cs="Times New Roman"/>
-                <w:sz w:val="24"/>
-              </w:rPr>
-              <w:t xml:space="preserve"> una </w:t>
-            </w:r>
-            <w:proofErr w:type="spellStart"/>
-            <w:r>
-              <w:rPr>
-                <w:rFonts w:ascii="Garamond" w:hAnsi="Garamond" w:cs="Times New Roman"/>
-                <w:sz w:val="24"/>
-              </w:rPr>
-              <w:t>richiesta</w:t>
-            </w:r>
-            <w:proofErr w:type="spellEnd"/>
-            <w:r>
-              <w:rPr>
-                <w:rFonts w:ascii="Garamond" w:hAnsi="Garamond" w:cs="Times New Roman"/>
-                <w:sz w:val="24"/>
-              </w:rPr>
-              <w:t xml:space="preserve"> di </w:t>
-            </w:r>
-            <w:proofErr w:type="spellStart"/>
-            <w:r>
-              <w:rPr>
-                <w:rFonts w:ascii="Garamond" w:hAnsi="Garamond" w:cs="Times New Roman"/>
-                <w:sz w:val="24"/>
-              </w:rPr>
-              <w:t>acquisto</w:t>
-            </w:r>
-            <w:proofErr w:type="spellEnd"/>
+                <w:lang w:val="it-IT"/>
+              </w:rPr>
+              <w:t>odella una richiesta di acquisto</w:t>
+            </w:r>
           </w:p>
         </w:tc>
       </w:tr>
@@ -2328,7 +2160,6 @@
                 <w:lang w:val="it-IT"/>
               </w:rPr>
             </w:pPr>
-            <w:proofErr w:type="spellStart"/>
             <w:r>
               <w:rPr>
                 <w:rFonts w:cs="Times New Roman"/>
@@ -2345,7 +2176,6 @@
               </w:rPr>
               <w:t>Form</w:t>
             </w:r>
-            <w:proofErr w:type="spellEnd"/>
           </w:p>
         </w:tc>
         <w:tc>
@@ -2384,31 +2214,13 @@
                 <w:lang w:val="it-IT"/>
               </w:rPr>
             </w:pPr>
-            <w:proofErr w:type="spellStart"/>
-            <w:r>
-              <w:rPr>
-                <w:rFonts w:ascii="Garamond" w:hAnsi="Garamond" w:cs="Times New Roman"/>
-                <w:sz w:val="24"/>
-                <w:lang w:val="it-IT"/>
-              </w:rPr>
-              <w:t>Boundary</w:t>
-            </w:r>
-            <w:proofErr w:type="spellEnd"/>
-            <w:r>
-              <w:rPr>
-                <w:rFonts w:ascii="Garamond" w:hAnsi="Garamond" w:cs="Times New Roman"/>
-                <w:sz w:val="24"/>
-                <w:lang w:val="it-IT"/>
-              </w:rPr>
-              <w:t xml:space="preserve"> che permette al magazziniere di inserire il codice di un prodotto per </w:t>
-            </w:r>
-            <w:r>
-              <w:rPr>
-                <w:rFonts w:ascii="Garamond" w:hAnsi="Garamond" w:cs="Times New Roman"/>
-                <w:sz w:val="24"/>
-                <w:lang w:val="it-IT"/>
-              </w:rPr>
-              <w:t>visualizzarne il prezzo</w:t>
+            <w:r>
+              <w:rPr>
+                <w:rFonts w:ascii="Garamond" w:hAnsi="Garamond" w:cs="Times New Roman"/>
+                <w:sz w:val="24"/>
+                <w:lang w:val="it-IT"/>
+              </w:rPr>
+              <w:t>Boundary che permette al magazziniere di inserire il codice di un prodotto per visualizzarne il prezzo</w:t>
             </w:r>
           </w:p>
         </w:tc>
@@ -2430,7 +2242,6 @@
                 <w:lang w:val="it-IT"/>
               </w:rPr>
             </w:pPr>
-            <w:proofErr w:type="spellStart"/>
             <w:r>
               <w:rPr>
                 <w:rFonts w:cs="Times New Roman"/>
@@ -2439,7 +2250,6 @@
               </w:rPr>
               <w:t>ModificaPrezzoForm</w:t>
             </w:r>
-            <w:proofErr w:type="spellEnd"/>
           </w:p>
         </w:tc>
         <w:tc>
@@ -2478,23 +2288,13 @@
                 <w:lang w:val="it-IT"/>
               </w:rPr>
             </w:pPr>
-            <w:proofErr w:type="spellStart"/>
-            <w:r>
-              <w:rPr>
-                <w:rFonts w:ascii="Garamond" w:hAnsi="Garamond" w:cs="Times New Roman"/>
-                <w:sz w:val="24"/>
-                <w:lang w:val="it-IT"/>
-              </w:rPr>
-              <w:t>Boundary</w:t>
-            </w:r>
-            <w:proofErr w:type="spellEnd"/>
-            <w:r>
-              <w:rPr>
-                <w:rFonts w:ascii="Garamond" w:hAnsi="Garamond" w:cs="Times New Roman"/>
-                <w:sz w:val="24"/>
-                <w:lang w:val="it-IT"/>
-              </w:rPr>
-              <w:t xml:space="preserve"> che </w:t>
+            <w:r>
+              <w:rPr>
+                <w:rFonts w:ascii="Garamond" w:hAnsi="Garamond" w:cs="Times New Roman"/>
+                <w:sz w:val="24"/>
+                <w:lang w:val="it-IT"/>
+              </w:rPr>
+              <w:t xml:space="preserve">Boundary che </w:t>
             </w:r>
             <w:r>
               <w:rPr>
@@ -2537,7 +2337,6 @@
                 <w:lang w:val="it-IT"/>
               </w:rPr>
             </w:pPr>
-            <w:proofErr w:type="spellStart"/>
             <w:r>
               <w:rPr>
                 <w:rFonts w:cs="Times New Roman"/>
@@ -2546,7 +2345,6 @@
               </w:rPr>
               <w:t>ModificaPrezzoControl</w:t>
             </w:r>
-            <w:proofErr w:type="spellEnd"/>
           </w:p>
         </w:tc>
         <w:tc>
@@ -2582,143 +2380,17 @@
               <w:rPr>
                 <w:rFonts w:ascii="Garamond" w:hAnsi="Garamond" w:cs="Times New Roman"/>
                 <w:sz w:val="24"/>
-              </w:rPr>
-            </w:pPr>
-            <w:r>
-              <w:rPr>
-                <w:rFonts w:ascii="Garamond" w:hAnsi="Garamond" w:cs="Times New Roman"/>
-                <w:sz w:val="24"/>
-              </w:rPr>
-              <w:t xml:space="preserve">Control </w:t>
-            </w:r>
-            <w:proofErr w:type="spellStart"/>
-            <w:r>
-              <w:rPr>
-                <w:rFonts w:ascii="Garamond" w:hAnsi="Garamond" w:cs="Times New Roman"/>
-                <w:sz w:val="24"/>
-              </w:rPr>
-              <w:t>che</w:t>
-            </w:r>
-            <w:proofErr w:type="spellEnd"/>
-            <w:r>
-              <w:rPr>
-                <w:rFonts w:ascii="Garamond" w:hAnsi="Garamond" w:cs="Times New Roman"/>
-                <w:sz w:val="24"/>
-              </w:rPr>
-              <w:t xml:space="preserve"> </w:t>
-            </w:r>
-            <w:proofErr w:type="spellStart"/>
-            <w:r>
-              <w:rPr>
-                <w:rFonts w:ascii="Garamond" w:hAnsi="Garamond" w:cs="Times New Roman"/>
-                <w:sz w:val="24"/>
-              </w:rPr>
-              <w:t>coordina</w:t>
-            </w:r>
-            <w:proofErr w:type="spellEnd"/>
-            <w:r>
-              <w:rPr>
-                <w:rFonts w:ascii="Garamond" w:hAnsi="Garamond" w:cs="Times New Roman"/>
-                <w:sz w:val="24"/>
-              </w:rPr>
-              <w:t xml:space="preserve"> le </w:t>
-            </w:r>
-            <w:proofErr w:type="spellStart"/>
-            <w:r>
-              <w:rPr>
-                <w:rFonts w:ascii="Garamond" w:hAnsi="Garamond" w:cs="Times New Roman"/>
-                <w:sz w:val="24"/>
-              </w:rPr>
-              <w:t>operazioni</w:t>
-            </w:r>
-            <w:proofErr w:type="spellEnd"/>
-            <w:r>
-              <w:rPr>
-                <w:rFonts w:ascii="Garamond" w:hAnsi="Garamond" w:cs="Times New Roman"/>
-                <w:sz w:val="24"/>
-              </w:rPr>
-              <w:t xml:space="preserve"> relative </w:t>
-            </w:r>
-            <w:proofErr w:type="spellStart"/>
-            <w:r>
-              <w:rPr>
-                <w:rFonts w:ascii="Garamond" w:hAnsi="Garamond" w:cs="Times New Roman"/>
-                <w:sz w:val="24"/>
-              </w:rPr>
-              <w:t>all</w:t>
-            </w:r>
-            <w:r>
-              <w:rPr>
-                <w:rFonts w:ascii="Garamond" w:hAnsi="Garamond" w:cs="Times New Roman"/>
-                <w:sz w:val="24"/>
-              </w:rPr>
-              <w:t>a</w:t>
-            </w:r>
-            <w:proofErr w:type="spellEnd"/>
-            <w:r>
-              <w:rPr>
-                <w:rFonts w:ascii="Garamond" w:hAnsi="Garamond" w:cs="Times New Roman"/>
-                <w:sz w:val="24"/>
-              </w:rPr>
-              <w:t xml:space="preserve"> </w:t>
-            </w:r>
-            <w:proofErr w:type="spellStart"/>
-            <w:r>
-              <w:rPr>
-                <w:rFonts w:ascii="Garamond" w:hAnsi="Garamond" w:cs="Times New Roman"/>
-                <w:sz w:val="24"/>
-              </w:rPr>
-              <w:t>modica</w:t>
-            </w:r>
-            <w:proofErr w:type="spellEnd"/>
-            <w:r>
-              <w:rPr>
-                <w:rFonts w:ascii="Garamond" w:hAnsi="Garamond" w:cs="Times New Roman"/>
-                <w:sz w:val="24"/>
-              </w:rPr>
-              <w:t xml:space="preserve"> </w:t>
-            </w:r>
-            <w:proofErr w:type="spellStart"/>
-            <w:r>
-              <w:rPr>
-                <w:rFonts w:ascii="Garamond" w:hAnsi="Garamond" w:cs="Times New Roman"/>
-                <w:sz w:val="24"/>
-              </w:rPr>
-              <w:t>dei</w:t>
-            </w:r>
-            <w:proofErr w:type="spellEnd"/>
-            <w:r>
-              <w:rPr>
-                <w:rFonts w:ascii="Garamond" w:hAnsi="Garamond" w:cs="Times New Roman"/>
-                <w:sz w:val="24"/>
-              </w:rPr>
-              <w:t xml:space="preserve"> </w:t>
-            </w:r>
-            <w:proofErr w:type="spellStart"/>
-            <w:r>
-              <w:rPr>
-                <w:rFonts w:ascii="Garamond" w:hAnsi="Garamond" w:cs="Times New Roman"/>
-                <w:sz w:val="24"/>
-              </w:rPr>
-              <w:t>dati</w:t>
-            </w:r>
-            <w:proofErr w:type="spellEnd"/>
-            <w:r>
-              <w:rPr>
-                <w:rFonts w:ascii="Garamond" w:hAnsi="Garamond" w:cs="Times New Roman"/>
-                <w:sz w:val="24"/>
-              </w:rPr>
-              <w:t xml:space="preserve"> di un </w:t>
-            </w:r>
-            <w:proofErr w:type="spellStart"/>
-            <w:r>
-              <w:rPr>
-                <w:rFonts w:ascii="Garamond" w:hAnsi="Garamond" w:cs="Times New Roman"/>
-                <w:sz w:val="24"/>
-              </w:rPr>
-              <w:t>prodotto</w:t>
-            </w:r>
-            <w:proofErr w:type="spellEnd"/>
+                <w:lang w:val="it-IT"/>
+              </w:rPr>
+            </w:pPr>
+            <w:r>
+              <w:rPr>
+                <w:rFonts w:ascii="Garamond" w:hAnsi="Garamond" w:cs="Times New Roman"/>
+                <w:sz w:val="24"/>
+                <w:lang w:val="it-IT"/>
+              </w:rPr>
+              <w:t>Control che coordina le operazioni relative alla modica dei dati di un prodotto</w:t>
+            </w:r>
           </w:p>
         </w:tc>
       </w:tr>
@@ -2782,65 +2454,17 @@
               <w:rPr>
                 <w:rFonts w:ascii="Garamond" w:hAnsi="Garamond" w:cs="Times New Roman"/>
                 <w:sz w:val="24"/>
-              </w:rPr>
-            </w:pPr>
-            <w:proofErr w:type="spellStart"/>
-            <w:r>
-              <w:rPr>
-                <w:rFonts w:ascii="Garamond" w:hAnsi="Garamond" w:cs="Times New Roman"/>
-                <w:sz w:val="24"/>
-              </w:rPr>
-              <w:t>Entità</w:t>
-            </w:r>
-            <w:proofErr w:type="spellEnd"/>
-            <w:r>
-              <w:rPr>
-                <w:rFonts w:ascii="Garamond" w:hAnsi="Garamond" w:cs="Times New Roman"/>
-                <w:sz w:val="24"/>
-              </w:rPr>
-              <w:t xml:space="preserve"> </w:t>
-            </w:r>
-            <w:proofErr w:type="spellStart"/>
-            <w:r>
-              <w:rPr>
-                <w:rFonts w:ascii="Garamond" w:hAnsi="Garamond" w:cs="Times New Roman"/>
-                <w:sz w:val="24"/>
-              </w:rPr>
-              <w:t>che</w:t>
-            </w:r>
-            <w:proofErr w:type="spellEnd"/>
-            <w:r>
-              <w:rPr>
-                <w:rFonts w:ascii="Garamond" w:hAnsi="Garamond" w:cs="Times New Roman"/>
-                <w:sz w:val="24"/>
-              </w:rPr>
-              <w:t xml:space="preserve"> </w:t>
-            </w:r>
-            <w:proofErr w:type="spellStart"/>
-            <w:r>
-              <w:rPr>
-                <w:rFonts w:ascii="Garamond" w:hAnsi="Garamond" w:cs="Times New Roman"/>
-                <w:sz w:val="24"/>
-              </w:rPr>
-              <w:t>modella</w:t>
-            </w:r>
-            <w:proofErr w:type="spellEnd"/>
-            <w:r>
-              <w:rPr>
-                <w:rFonts w:ascii="Garamond" w:hAnsi="Garamond" w:cs="Times New Roman"/>
-                <w:sz w:val="24"/>
-              </w:rPr>
-              <w:t xml:space="preserve"> un </w:t>
-            </w:r>
-            <w:proofErr w:type="spellStart"/>
-            <w:r>
-              <w:rPr>
-                <w:rFonts w:ascii="Garamond" w:hAnsi="Garamond" w:cs="Times New Roman"/>
-                <w:sz w:val="24"/>
-              </w:rPr>
-              <w:t>prodotto</w:t>
-            </w:r>
-            <w:proofErr w:type="spellEnd"/>
+                <w:lang w:val="it-IT"/>
+              </w:rPr>
+            </w:pPr>
+            <w:r>
+              <w:rPr>
+                <w:rFonts w:ascii="Garamond" w:hAnsi="Garamond" w:cs="Times New Roman"/>
+                <w:sz w:val="24"/>
+                <w:lang w:val="it-IT"/>
+              </w:rPr>
+              <w:t>Entità che modella un prodotto</w:t>
+            </w:r>
           </w:p>
         </w:tc>
       </w:tr>
@@ -2960,7 +2584,6 @@
                 <w:lang w:val="it-IT"/>
               </w:rPr>
             </w:pPr>
-            <w:proofErr w:type="spellStart"/>
             <w:r>
               <w:rPr>
                 <w:rFonts w:cs="Times New Roman"/>
@@ -2969,7 +2592,6 @@
               </w:rPr>
               <w:t>NewProduct</w:t>
             </w:r>
-            <w:proofErr w:type="spellEnd"/>
           </w:p>
         </w:tc>
         <w:tc>
@@ -3008,6 +2630,14 @@
                 <w:lang w:val="it-IT"/>
               </w:rPr>
             </w:pPr>
+            <w:r>
+              <w:rPr>
+                <w:rFonts w:ascii="Garamond" w:hAnsi="Garamond" w:cs="Times New Roman"/>
+                <w:sz w:val="24"/>
+                <w:lang w:val="it-IT"/>
+              </w:rPr>
+              <w:t>Boundary che permette al magazziniere di inserire i dati di un nuovo prodotto per aggiungerlo</w:t>
+            </w:r>
           </w:p>
         </w:tc>
       </w:tr>
@@ -3028,7 +2658,6 @@
                 <w:lang w:val="it-IT"/>
               </w:rPr>
             </w:pPr>
-            <w:proofErr w:type="spellStart"/>
             <w:r>
               <w:rPr>
                 <w:rFonts w:cs="Times New Roman"/>
@@ -3037,7 +2666,6 @@
               </w:rPr>
               <w:t>ViewElencoProdottiInseriti</w:t>
             </w:r>
-            <w:proofErr w:type="spellEnd"/>
           </w:p>
         </w:tc>
         <w:tc>
@@ -3076,6 +2704,14 @@
                 <w:lang w:val="it-IT"/>
               </w:rPr>
             </w:pPr>
+            <w:r>
+              <w:rPr>
+                <w:rFonts w:ascii="Garamond" w:hAnsi="Garamond" w:cs="Times New Roman"/>
+                <w:sz w:val="24"/>
+                <w:lang w:val="it-IT"/>
+              </w:rPr>
+              <w:t>Boundary che mostra il riassunto del prodotto da inserire e che permette di confermare l’inserimento</w:t>
+            </w:r>
           </w:p>
         </w:tc>
       </w:tr>
@@ -3093,7 +2729,6 @@
                 <w:lang w:val="it-IT"/>
               </w:rPr>
             </w:pPr>
-            <w:proofErr w:type="spellStart"/>
             <w:r>
               <w:rPr>
                 <w:rFonts w:cs="Times New Roman"/>
@@ -3102,7 +2737,6 @@
               </w:rPr>
               <w:t>InsertProdotto</w:t>
             </w:r>
-            <w:proofErr w:type="spellEnd"/>
           </w:p>
         </w:tc>
         <w:tc>
@@ -3138,8 +2772,33 @@
               <w:rPr>
                 <w:rFonts w:ascii="Garamond" w:hAnsi="Garamond" w:cs="Times New Roman"/>
                 <w:sz w:val="24"/>
-              </w:rPr>
-            </w:pPr>
+                <w:lang w:val="it-IT"/>
+              </w:rPr>
+            </w:pPr>
+            <w:r>
+              <w:rPr>
+                <w:rFonts w:ascii="Garamond" w:hAnsi="Garamond" w:cs="Times New Roman"/>
+                <w:sz w:val="24"/>
+                <w:lang w:val="it-IT"/>
+              </w:rPr>
+              <w:t>Control che coordina le o</w:t>
+            </w:r>
+            <w:r>
+              <w:rPr>
+                <w:rFonts w:ascii="Garamond" w:hAnsi="Garamond" w:cs="Times New Roman"/>
+                <w:sz w:val="24"/>
+                <w:lang w:val="it-IT"/>
+              </w:rPr>
+              <w:t>perazioni relative al</w:t>
+            </w:r>
+            <w:r>
+              <w:rPr>
+                <w:rFonts w:ascii="Garamond" w:hAnsi="Garamond" w:cs="Times New Roman"/>
+                <w:sz w:val="24"/>
+                <w:lang w:val="it-IT"/>
+              </w:rPr>
+              <w:t>l’inserimento di un nuovo prodotto</w:t>
+            </w:r>
           </w:p>
         </w:tc>
       </w:tr>
@@ -3166,6 +2825,7 @@
                 <w:sz w:val="24"/>
                 <w:lang w:val="it-IT"/>
               </w:rPr>
+              <w:lastRenderedPageBreak/>
               <w:t>Prodotto</w:t>
             </w:r>
           </w:p>
@@ -3203,8 +2863,17 @@
               <w:rPr>
                 <w:rFonts w:ascii="Garamond" w:hAnsi="Garamond" w:cs="Times New Roman"/>
                 <w:sz w:val="24"/>
-              </w:rPr>
-            </w:pPr>
+                <w:lang w:val="it-IT"/>
+              </w:rPr>
+            </w:pPr>
+            <w:r>
+              <w:rPr>
+                <w:rFonts w:ascii="Garamond" w:hAnsi="Garamond" w:cs="Times New Roman"/>
+                <w:sz w:val="24"/>
+                <w:lang w:val="it-IT"/>
+              </w:rPr>
+              <w:t>Entità che modella un prodotto</w:t>
+            </w:r>
           </w:p>
         </w:tc>
       </w:tr>
@@ -3343,6 +3012,7 @@
     <w:lsdException w:name="HTML Sample" w:semiHidden="1" w:unhideWhenUsed="1"/>
     <w:lsdException w:name="HTML Typewriter" w:semiHidden="1" w:unhideWhenUsed="1"/>
     <w:lsdException w:name="HTML Variable" w:semiHidden="1" w:unhideWhenUsed="1"/>
+    <w:lsdException w:name="Normal Table" w:semiHidden="1" w:unhideWhenUsed="1"/>
     <w:lsdException w:name="annotation subject" w:semiHidden="1" w:unhideWhenUsed="1"/>
     <w:lsdException w:name="No List" w:semiHidden="1" w:unhideWhenUsed="1"/>
     <w:lsdException w:name="Outline List 1" w:semiHidden="1" w:unhideWhenUsed="1"/>
@@ -3389,8 +3059,10 @@
     <w:lsdException w:name="Table Subtle 2" w:semiHidden="1" w:unhideWhenUsed="1"/>
     <w:lsdException w:name="Table Web 1" w:semiHidden="1" w:unhideWhenUsed="1"/>
     <w:lsdException w:name="Table Web 2" w:semiHidden="1" w:unhideWhenUsed="1"/>
+    <w:lsdException w:name="Table Web 3" w:semiHidden="1" w:unhideWhenUsed="1"/>
     <w:lsdException w:name="Balloon Text" w:semiHidden="1" w:unhideWhenUsed="1"/>
     <w:lsdException w:name="Table Grid" w:uiPriority="39"/>
+    <w:lsdException w:name="Table Theme" w:semiHidden="1" w:unhideWhenUsed="1"/>
     <w:lsdException w:name="Placeholder Text" w:semiHidden="1"/>
     <w:lsdException w:name="No Spacing" w:uiPriority="1" w:qFormat="1"/>
     <w:lsdException w:name="Light Shading" w:uiPriority="60"/>

</xml_diff>